<commit_message>
Outline up to workflow figure
</commit_message>
<xml_diff>
--- a/AutoClustR_Outline.docx
+++ b/AutoClustR_Outline.docx
@@ -11,23 +11,13 @@
           <w:u w:val="single"/>
         </w:rPr>
       </w:pPr>
-      <w:proofErr w:type="spellStart"/>
       <w:r>
         <w:rPr>
           <w:sz w:val="28"/>
           <w:szCs w:val="28"/>
           <w:u w:val="single"/>
         </w:rPr>
-        <w:t>AutoClustR</w:t>
-      </w:r>
-      <w:proofErr w:type="spellEnd"/>
-      <w:r>
-        <w:rPr>
-          <w:sz w:val="28"/>
-          <w:szCs w:val="28"/>
-          <w:u w:val="single"/>
-        </w:rPr>
-        <w:t xml:space="preserve"> Outline – PLOS</w:t>
+        <w:t>AutoClustR Outline – PLOS</w:t>
       </w:r>
     </w:p>
     <w:p>
@@ -162,13 +152,8 @@
         </w:numPr>
         <w:spacing w:line="276" w:lineRule="auto"/>
       </w:pPr>
-      <w:proofErr w:type="spellStart"/>
-      <w:r>
-        <w:t>AutoClustR</w:t>
-      </w:r>
-      <w:proofErr w:type="spellEnd"/>
-      <w:r>
-        <w:t xml:space="preserve"> employs a novel approach to principal component selection</w:t>
+      <w:r>
+        <w:t>AutoClustR employs a novel approach to principal component selection</w:t>
       </w:r>
     </w:p>
     <w:p>
@@ -194,23 +179,7 @@
         <w:spacing w:line="276" w:lineRule="auto"/>
       </w:pPr>
       <w:r>
-        <w:t xml:space="preserve">We show that </w:t>
-      </w:r>
-      <w:proofErr w:type="spellStart"/>
-      <w:r>
-        <w:t>AutoClustR</w:t>
-      </w:r>
-      <w:proofErr w:type="spellEnd"/>
-      <w:r>
-        <w:t xml:space="preserve"> outperforms {SC3, RaceID3, CIDR, IKAP + </w:t>
-      </w:r>
-      <w:proofErr w:type="spellStart"/>
-      <w:r>
-        <w:t>CellFindR</w:t>
-      </w:r>
-      <w:proofErr w:type="spellEnd"/>
-      <w:r>
-        <w:t>) when used to cluster data from different sources, species + technologies</w:t>
+        <w:t>We show that AutoClustR outperforms {SC3, RaceID3, CIDR, IKAP + CellFindR) when used to cluster data from different sources, species + technologies</w:t>
       </w:r>
     </w:p>
     <w:p>
@@ -223,15 +192,7 @@
         <w:spacing w:line="276" w:lineRule="auto"/>
       </w:pPr>
       <w:r>
-        <w:t xml:space="preserve">We then apply </w:t>
-      </w:r>
-      <w:proofErr w:type="spellStart"/>
-      <w:r>
-        <w:t>AutoClustR</w:t>
-      </w:r>
-      <w:proofErr w:type="spellEnd"/>
-      <w:r>
-        <w:t xml:space="preserve"> to a novel dataset generated from inner ear organoids and reveal a previously unappreciated diversity of cell types.</w:t>
+        <w:t>We then apply AutoClustR to a novel dataset generated from inner ear organoids and reveal a previously unappreciated diversity of cell types.</w:t>
       </w:r>
     </w:p>
     <w:p>
@@ -767,13 +728,8 @@
         </w:numPr>
         <w:spacing w:line="276" w:lineRule="auto"/>
       </w:pPr>
-      <w:proofErr w:type="spellStart"/>
-      <w:r>
-        <w:t>CellFindR</w:t>
-      </w:r>
-      <w:proofErr w:type="spellEnd"/>
-      <w:r>
-        <w:t xml:space="preserve"> + IKAP Discussion</w:t>
+      <w:r>
+        <w:t>CellFindR + IKAP Discussion</w:t>
       </w:r>
     </w:p>
     <w:p>
@@ -786,13 +742,21 @@
         <w:spacing w:line="276" w:lineRule="auto"/>
       </w:pPr>
       <w:r>
-        <w:t xml:space="preserve">There remains a collective unmet need, which we’ve filled with </w:t>
-      </w:r>
-      <w:proofErr w:type="spellStart"/>
-      <w:r>
-        <w:t>AutoClustR</w:t>
-      </w:r>
-      <w:proofErr w:type="spellEnd"/>
+        <w:t>ICVI Discussion</w:t>
+      </w:r>
+    </w:p>
+    <w:p>
+      <w:pPr>
+        <w:pStyle w:val="ListParagraph"/>
+        <w:numPr>
+          <w:ilvl w:val="0"/>
+          <w:numId w:val="2"/>
+        </w:numPr>
+        <w:spacing w:line="276" w:lineRule="auto"/>
+      </w:pPr>
+      <w:r>
+        <w:t>There remains a collective unmet need, which we’ve filled with AutoClustR</w:t>
+      </w:r>
     </w:p>
     <w:p>
       <w:pPr>
@@ -841,7 +805,369 @@
     </w:p>
     <w:p>
       <w:pPr>
-        <w:spacing w:line="276" w:lineRule="auto"/>
+        <w:pStyle w:val="ListParagraph"/>
+        <w:numPr>
+          <w:ilvl w:val="0"/>
+          <w:numId w:val="3"/>
+        </w:numPr>
+        <w:spacing w:line="276" w:lineRule="auto"/>
+        <w:rPr>
+          <w:u w:val="single"/>
+        </w:rPr>
+      </w:pPr>
+      <w:r>
+        <w:t>AutoClustR was built on top of Seurat for three reasons:</w:t>
+      </w:r>
+    </w:p>
+    <w:p>
+      <w:pPr>
+        <w:pStyle w:val="ListParagraph"/>
+        <w:numPr>
+          <w:ilvl w:val="1"/>
+          <w:numId w:val="3"/>
+        </w:numPr>
+        <w:spacing w:line="276" w:lineRule="auto"/>
+        <w:rPr>
+          <w:u w:val="single"/>
+        </w:rPr>
+      </w:pPr>
+      <w:r>
+        <w:t xml:space="preserve">Seurat is a widely used, R-based </w:t>
+      </w:r>
+      <w:r>
+        <w:rPr>
+          <w:b/>
+          <w:bCs/>
+          <w:sz w:val="26"/>
+          <w:szCs w:val="26"/>
+        </w:rPr>
+        <w:t xml:space="preserve">Platform or Toolkit </w:t>
+      </w:r>
+      <w:r>
+        <w:t xml:space="preserve">which supports </w:t>
+      </w:r>
+      <w:r>
+        <w:t xml:space="preserve">data processing, unsupervised clustering, and DEA, the main steps </w:t>
+      </w:r>
+      <w:r>
+        <w:t xml:space="preserve">in a scRNA-seq </w:t>
+      </w:r>
+      <w:r>
+        <w:t>analysis</w:t>
+      </w:r>
+    </w:p>
+    <w:p>
+      <w:pPr>
+        <w:pStyle w:val="ListParagraph"/>
+        <w:numPr>
+          <w:ilvl w:val="2"/>
+          <w:numId w:val="3"/>
+        </w:numPr>
+        <w:spacing w:line="276" w:lineRule="auto"/>
+        <w:rPr>
+          <w:u w:val="single"/>
+        </w:rPr>
+      </w:pPr>
+      <w:r>
+        <w:lastRenderedPageBreak/>
+        <w:t>Implementing AutoClustR on top of Seurat ensures that the tool will be broadly accessible and seamlessly integrated with other pre and post processing functionalities</w:t>
+      </w:r>
+    </w:p>
+    <w:p>
+      <w:pPr>
+        <w:pStyle w:val="ListParagraph"/>
+        <w:numPr>
+          <w:ilvl w:val="1"/>
+          <w:numId w:val="3"/>
+        </w:numPr>
+        <w:spacing w:line="276" w:lineRule="auto"/>
+        <w:rPr>
+          <w:u w:val="single"/>
+        </w:rPr>
+      </w:pPr>
+      <w:r>
+        <w:t>Seurat’s clustering algorithm requires less compute-time than comparable algorithms</w:t>
+      </w:r>
+    </w:p>
+    <w:p>
+      <w:pPr>
+        <w:pStyle w:val="ListParagraph"/>
+        <w:numPr>
+          <w:ilvl w:val="2"/>
+          <w:numId w:val="3"/>
+        </w:numPr>
+        <w:spacing w:line="276" w:lineRule="auto"/>
+        <w:rPr>
+          <w:u w:val="single"/>
+        </w:rPr>
+      </w:pPr>
+      <w:r>
+        <w:t xml:space="preserve">This is critical, because the AutoClustR workflow generates many different clustering </w:t>
+      </w:r>
+      <w:r>
+        <w:rPr>
+          <w:b/>
+          <w:bCs/>
+          <w:sz w:val="26"/>
+          <w:szCs w:val="26"/>
+        </w:rPr>
+        <w:t>partitions</w:t>
+      </w:r>
+      <w:r>
+        <w:t xml:space="preserve"> during the optimization process</w:t>
+      </w:r>
+    </w:p>
+    <w:p>
+      <w:pPr>
+        <w:pStyle w:val="ListParagraph"/>
+        <w:numPr>
+          <w:ilvl w:val="2"/>
+          <w:numId w:val="3"/>
+        </w:numPr>
+        <w:spacing w:line="276" w:lineRule="auto"/>
+        <w:rPr>
+          <w:u w:val="single"/>
+        </w:rPr>
+      </w:pPr>
+      <w:r>
+        <w:t>The underlying clustering algorithm needs to be time-efficient for reasonable performance</w:t>
+      </w:r>
+    </w:p>
+    <w:p>
+      <w:pPr>
+        <w:pStyle w:val="ListParagraph"/>
+        <w:numPr>
+          <w:ilvl w:val="1"/>
+          <w:numId w:val="3"/>
+        </w:numPr>
+        <w:spacing w:line="276" w:lineRule="auto"/>
+        <w:rPr>
+          <w:u w:val="single"/>
+        </w:rPr>
+      </w:pPr>
+      <w:r>
+        <w:t>Developing AutoClustR as a Seurat wrapper allows for direct comparison to CellFindR and IKAP</w:t>
+      </w:r>
+    </w:p>
+    <w:p>
+      <w:pPr>
+        <w:pStyle w:val="ListParagraph"/>
+        <w:numPr>
+          <w:ilvl w:val="0"/>
+          <w:numId w:val="3"/>
+        </w:numPr>
+        <w:spacing w:line="276" w:lineRule="auto"/>
+        <w:rPr>
+          <w:u w:val="single"/>
+        </w:rPr>
+      </w:pPr>
+      <w:r>
+        <w:t xml:space="preserve">In the Seurat workflow, there are two main decisions that are left to the end user: The number of principal components to retain, and the value of the parameters required for unsupervised clustering. </w:t>
+      </w:r>
+    </w:p>
+    <w:p>
+      <w:pPr>
+        <w:pStyle w:val="ListParagraph"/>
+        <w:numPr>
+          <w:ilvl w:val="1"/>
+          <w:numId w:val="3"/>
+        </w:numPr>
+        <w:spacing w:line="276" w:lineRule="auto"/>
+        <w:rPr>
+          <w:u w:val="single"/>
+        </w:rPr>
+      </w:pPr>
+      <w:r>
+        <w:t xml:space="preserve">As discussed </w:t>
+      </w:r>
+      <w:r>
+        <w:t>above, the choices of which features to retain and how to tune a clustering algorithm aren’t unique to Seurat, but rather inherent in any clustering platform.</w:t>
+      </w:r>
+    </w:p>
+    <w:p>
+      <w:pPr>
+        <w:pStyle w:val="ListParagraph"/>
+        <w:numPr>
+          <w:ilvl w:val="1"/>
+          <w:numId w:val="3"/>
+        </w:numPr>
+        <w:spacing w:line="276" w:lineRule="auto"/>
+        <w:rPr>
+          <w:u w:val="single"/>
+        </w:rPr>
+      </w:pPr>
+      <w:r>
+        <w:t>Selection of principal component to retain is the first choice, because the embeddings of cells within principal component space are the input to Seurat’s graph-based clustering.</w:t>
+      </w:r>
+    </w:p>
+    <w:p>
+      <w:pPr>
+        <w:pStyle w:val="ListParagraph"/>
+        <w:numPr>
+          <w:ilvl w:val="1"/>
+          <w:numId w:val="3"/>
+        </w:numPr>
+        <w:spacing w:line="276" w:lineRule="auto"/>
+        <w:rPr>
+          <w:u w:val="single"/>
+        </w:rPr>
+      </w:pPr>
+      <w:r>
+        <w:t>Selection of clustering parameters is the second choice</w:t>
+      </w:r>
+      <w:r>
+        <w:t xml:space="preserve">. </w:t>
+      </w:r>
+    </w:p>
+    <w:p>
+      <w:pPr>
+        <w:pStyle w:val="ListParagraph"/>
+        <w:numPr>
+          <w:ilvl w:val="1"/>
+          <w:numId w:val="3"/>
+        </w:numPr>
+        <w:spacing w:line="276" w:lineRule="auto"/>
+        <w:rPr>
+          <w:u w:val="single"/>
+        </w:rPr>
+      </w:pPr>
+      <w:r>
+        <w:t>Previous attempts at automating clustering have focused on determining the optimal number of clusters</w:t>
+      </w:r>
+    </w:p>
+    <w:p>
+      <w:pPr>
+        <w:pStyle w:val="ListParagraph"/>
+        <w:numPr>
+          <w:ilvl w:val="2"/>
+          <w:numId w:val="3"/>
+        </w:numPr>
+        <w:spacing w:line="276" w:lineRule="auto"/>
+        <w:rPr>
+          <w:u w:val="single"/>
+        </w:rPr>
+      </w:pPr>
+      <w:r>
+        <w:t>For SC3, this is direct testing of different k values in k means</w:t>
+      </w:r>
+    </w:p>
+    <w:p>
+      <w:pPr>
+        <w:pStyle w:val="ListParagraph"/>
+        <w:numPr>
+          <w:ilvl w:val="2"/>
+          <w:numId w:val="3"/>
+        </w:numPr>
+        <w:spacing w:line="276" w:lineRule="auto"/>
+        <w:rPr>
+          <w:u w:val="single"/>
+        </w:rPr>
+      </w:pPr>
+      <w:r>
+        <w:t>In IKAP, this is indirect through the optimization of the “resolution” of the modularity function in Louvain clustering</w:t>
+      </w:r>
+    </w:p>
+    <w:p>
+      <w:pPr>
+        <w:pStyle w:val="ListParagraph"/>
+        <w:numPr>
+          <w:ilvl w:val="1"/>
+          <w:numId w:val="3"/>
+        </w:numPr>
+        <w:spacing w:line="276" w:lineRule="auto"/>
+        <w:rPr>
+          <w:u w:val="single"/>
+        </w:rPr>
+      </w:pPr>
+      <w:r>
+        <w:t>However, for graph-based clustering (as is used in Seurat), the K in K Nearest Neighbors clustering, is equally important, if underappreciated</w:t>
+      </w:r>
+    </w:p>
+    <w:p>
+      <w:pPr>
+        <w:pStyle w:val="ListParagraph"/>
+        <w:numPr>
+          <w:ilvl w:val="2"/>
+          <w:numId w:val="3"/>
+        </w:numPr>
+        <w:spacing w:line="276" w:lineRule="auto"/>
+        <w:rPr>
+          <w:u w:val="single"/>
+        </w:rPr>
+      </w:pPr>
+      <w:r>
+        <w:t>The ‘K’ value determines the interconnectedness of the SNN graph which is the input to the Louvain clustering algorithm</w:t>
+      </w:r>
+    </w:p>
+    <w:p>
+      <w:pPr>
+        <w:pStyle w:val="ListParagraph"/>
+        <w:numPr>
+          <w:ilvl w:val="1"/>
+          <w:numId w:val="3"/>
+        </w:numPr>
+        <w:spacing w:line="276" w:lineRule="auto"/>
+        <w:rPr>
+          <w:u w:val="single"/>
+        </w:rPr>
+      </w:pPr>
+      <w:r>
+        <w:t>The problems of principal component selection and clustering optimization have been well researched</w:t>
+      </w:r>
+    </w:p>
+    <w:p>
+      <w:pPr>
+        <w:pStyle w:val="ListParagraph"/>
+        <w:numPr>
+          <w:ilvl w:val="2"/>
+          <w:numId w:val="3"/>
+        </w:numPr>
+        <w:spacing w:line="276" w:lineRule="auto"/>
+        <w:rPr>
+          <w:u w:val="single"/>
+        </w:rPr>
+      </w:pPr>
+      <w:r>
+        <w:t xml:space="preserve"> A myriad of tools and techniques have been developed over the years to solve these exact problems. </w:t>
+      </w:r>
+    </w:p>
+    <w:p>
+      <w:pPr>
+        <w:pStyle w:val="ListParagraph"/>
+        <w:numPr>
+          <w:ilvl w:val="2"/>
+          <w:numId w:val="3"/>
+        </w:numPr>
+        <w:spacing w:line="276" w:lineRule="auto"/>
+        <w:rPr>
+          <w:u w:val="single"/>
+        </w:rPr>
+      </w:pPr>
+      <w:r>
+        <w:t>Then, the question becomes: Which of these techniques are most useful for the purposes of single cell clustering</w:t>
+      </w:r>
+    </w:p>
+    <w:p>
+      <w:pPr>
+        <w:pStyle w:val="ListParagraph"/>
+        <w:numPr>
+          <w:ilvl w:val="1"/>
+          <w:numId w:val="3"/>
+        </w:numPr>
+        <w:spacing w:line="276" w:lineRule="auto"/>
+        <w:rPr>
+          <w:u w:val="single"/>
+        </w:rPr>
+      </w:pPr>
+      <w:r>
+        <w:t>To answer this question, we have developed a computational framework that allows a rigorous comparison between all of these factors.</w:t>
+      </w:r>
+    </w:p>
+    <w:p>
+      <w:pPr>
+        <w:pStyle w:val="ListParagraph"/>
+        <w:spacing w:line="276" w:lineRule="auto"/>
+        <w:ind w:left="360"/>
         <w:rPr>
           <w:u w:val="single"/>
         </w:rPr>
@@ -1036,11 +1362,100 @@
       </w:pPr>
     </w:lvl>
   </w:abstractNum>
+  <w:abstractNum w:abstractNumId="2" w15:restartNumberingAfterBreak="0">
+    <w:nsid w:val="485D5BE3"/>
+    <w:multiLevelType w:val="multilevel"/>
+    <w:tmpl w:val="0409001F"/>
+    <w:lvl w:ilvl="0">
+      <w:start w:val="1"/>
+      <w:numFmt w:val="decimal"/>
+      <w:lvlText w:val="%1."/>
+      <w:lvlJc w:val="left"/>
+      <w:pPr>
+        <w:ind w:left="360" w:hanging="360"/>
+      </w:pPr>
+    </w:lvl>
+    <w:lvl w:ilvl="1">
+      <w:start w:val="1"/>
+      <w:numFmt w:val="decimal"/>
+      <w:lvlText w:val="%1.%2."/>
+      <w:lvlJc w:val="left"/>
+      <w:pPr>
+        <w:ind w:left="792" w:hanging="432"/>
+      </w:pPr>
+    </w:lvl>
+    <w:lvl w:ilvl="2">
+      <w:start w:val="1"/>
+      <w:numFmt w:val="decimal"/>
+      <w:lvlText w:val="%1.%2.%3."/>
+      <w:lvlJc w:val="left"/>
+      <w:pPr>
+        <w:ind w:left="1224" w:hanging="504"/>
+      </w:pPr>
+    </w:lvl>
+    <w:lvl w:ilvl="3">
+      <w:start w:val="1"/>
+      <w:numFmt w:val="decimal"/>
+      <w:lvlText w:val="%1.%2.%3.%4."/>
+      <w:lvlJc w:val="left"/>
+      <w:pPr>
+        <w:ind w:left="1728" w:hanging="648"/>
+      </w:pPr>
+    </w:lvl>
+    <w:lvl w:ilvl="4">
+      <w:start w:val="1"/>
+      <w:numFmt w:val="decimal"/>
+      <w:lvlText w:val="%1.%2.%3.%4.%5."/>
+      <w:lvlJc w:val="left"/>
+      <w:pPr>
+        <w:ind w:left="2232" w:hanging="792"/>
+      </w:pPr>
+    </w:lvl>
+    <w:lvl w:ilvl="5">
+      <w:start w:val="1"/>
+      <w:numFmt w:val="decimal"/>
+      <w:lvlText w:val="%1.%2.%3.%4.%5.%6."/>
+      <w:lvlJc w:val="left"/>
+      <w:pPr>
+        <w:ind w:left="2736" w:hanging="936"/>
+      </w:pPr>
+    </w:lvl>
+    <w:lvl w:ilvl="6">
+      <w:start w:val="1"/>
+      <w:numFmt w:val="decimal"/>
+      <w:lvlText w:val="%1.%2.%3.%4.%5.%6.%7."/>
+      <w:lvlJc w:val="left"/>
+      <w:pPr>
+        <w:ind w:left="3240" w:hanging="1080"/>
+      </w:pPr>
+    </w:lvl>
+    <w:lvl w:ilvl="7">
+      <w:start w:val="1"/>
+      <w:numFmt w:val="decimal"/>
+      <w:lvlText w:val="%1.%2.%3.%4.%5.%6.%7.%8."/>
+      <w:lvlJc w:val="left"/>
+      <w:pPr>
+        <w:ind w:left="3744" w:hanging="1224"/>
+      </w:pPr>
+    </w:lvl>
+    <w:lvl w:ilvl="8">
+      <w:start w:val="1"/>
+      <w:numFmt w:val="decimal"/>
+      <w:lvlText w:val="%1.%2.%3.%4.%5.%6.%7.%8.%9."/>
+      <w:lvlJc w:val="left"/>
+      <w:pPr>
+        <w:ind w:left="4320" w:hanging="1440"/>
+      </w:pPr>
+    </w:lvl>
+  </w:abstractNum>
   <w:num w:numId="1">
     <w:abstractNumId w:val="0"/>
   </w:num>
   <w:num w:numId="2">
     <w:abstractNumId w:val="1"/>
+  </w:num>
+  <w:num w:numId="3">
+    <w:abstractNumId w:val="2"/>
   </w:num>
 </w:numbering>
 </file>

</xml_diff>

<commit_message>
Undo RScripts folder rename
</commit_message>
<xml_diff>
--- a/AutoClustR_Outline.docx
+++ b/AutoClustR_Outline.docx
@@ -486,353 +486,7 @@
           <w:sz w:val="26"/>
           <w:szCs w:val="26"/>
         </w:rPr>
-        <w:t>CHOOSE PARTIONS OR SOLUTIONS AND STICK WITH IT</w:t>
-      </w:r>
-    </w:p>
-    <w:p>
-      <w:pPr>
-        <w:pStyle w:val="ListParagraph"/>
-        <w:numPr>
-          <w:ilvl w:val="0"/>
-          <w:numId w:val="2"/>
-        </w:numPr>
-        <w:spacing w:line="276" w:lineRule="auto"/>
-      </w:pPr>
-      <w:r>
-        <w:t>In general, there are two major choices made in scRNA-seq analyses, irrespective of algorithm and platform: The features to retain (inputs) and clustering parameters themselves</w:t>
-      </w:r>
-    </w:p>
-    <w:p>
-      <w:pPr>
-        <w:pStyle w:val="ListParagraph"/>
-        <w:numPr>
-          <w:ilvl w:val="0"/>
-          <w:numId w:val="2"/>
-        </w:numPr>
-        <w:spacing w:line="276" w:lineRule="auto"/>
-      </w:pPr>
-      <w:r>
-        <w:t>For the inputs, it’s common to begin with dimensional reduction, going from an unmanageable 30,000 genes to 5-20 principal components</w:t>
-      </w:r>
-    </w:p>
-    <w:p>
-      <w:pPr>
-        <w:pStyle w:val="ListParagraph"/>
-        <w:numPr>
-          <w:ilvl w:val="2"/>
-          <w:numId w:val="2"/>
-        </w:numPr>
-        <w:spacing w:line="276" w:lineRule="auto"/>
-      </w:pPr>
-      <w:r>
-        <w:t>However, the number of principal components to retain is non-obvious</w:t>
-      </w:r>
-    </w:p>
-    <w:p>
-      <w:pPr>
-        <w:pStyle w:val="ListParagraph"/>
-        <w:numPr>
-          <w:ilvl w:val="2"/>
-          <w:numId w:val="2"/>
-        </w:numPr>
-        <w:spacing w:line="276" w:lineRule="auto"/>
-      </w:pPr>
-      <w:r>
-        <w:t>Discussion of SE Scree</w:t>
-      </w:r>
-    </w:p>
-    <w:p>
-      <w:pPr>
-        <w:pStyle w:val="ListParagraph"/>
-        <w:numPr>
-          <w:ilvl w:val="2"/>
-          <w:numId w:val="2"/>
-        </w:numPr>
-        <w:spacing w:line="276" w:lineRule="auto"/>
-      </w:pPr>
-      <w:r>
-        <w:t>CNG</w:t>
-      </w:r>
-    </w:p>
-    <w:p>
-      <w:pPr>
-        <w:pStyle w:val="ListParagraph"/>
-        <w:numPr>
-          <w:ilvl w:val="2"/>
-          <w:numId w:val="2"/>
-        </w:numPr>
-        <w:spacing w:line="276" w:lineRule="auto"/>
-      </w:pPr>
-      <w:r>
-        <w:t>Seurat</w:t>
-      </w:r>
-    </w:p>
-    <w:p>
-      <w:pPr>
-        <w:pStyle w:val="ListParagraph"/>
-        <w:numPr>
-          <w:ilvl w:val="2"/>
-          <w:numId w:val="2"/>
-        </w:numPr>
-        <w:spacing w:line="276" w:lineRule="auto"/>
-      </w:pPr>
-      <w:r>
-        <w:t>CIDR</w:t>
-      </w:r>
-    </w:p>
-    <w:p>
-      <w:pPr>
-        <w:pStyle w:val="ListParagraph"/>
-        <w:numPr>
-          <w:ilvl w:val="2"/>
-          <w:numId w:val="2"/>
-        </w:numPr>
-        <w:spacing w:line="276" w:lineRule="auto"/>
-      </w:pPr>
-      <w:r>
-        <w:t>Cell Trails</w:t>
-      </w:r>
-    </w:p>
-    <w:p>
-      <w:pPr>
-        <w:pStyle w:val="ListParagraph"/>
-        <w:numPr>
-          <w:ilvl w:val="0"/>
-          <w:numId w:val="2"/>
-        </w:numPr>
-        <w:spacing w:line="276" w:lineRule="auto"/>
-      </w:pPr>
-      <w:r>
-        <w:t>Clustering parameters are usually opaque and the platform’s default parameters are used</w:t>
-      </w:r>
-    </w:p>
-    <w:p>
-      <w:pPr>
-        <w:pStyle w:val="ListParagraph"/>
-        <w:numPr>
-          <w:ilvl w:val="2"/>
-          <w:numId w:val="2"/>
-        </w:numPr>
-        <w:spacing w:line="276" w:lineRule="auto"/>
-      </w:pPr>
-      <w:proofErr w:type="spellStart"/>
-      <w:proofErr w:type="gramStart"/>
-      <w:r>
-        <w:t>N.neighbors</w:t>
-      </w:r>
-      <w:proofErr w:type="spellEnd"/>
-      <w:proofErr w:type="gramEnd"/>
-      <w:r>
-        <w:t xml:space="preserve"> and resolution in Seurat/graph based</w:t>
-      </w:r>
-    </w:p>
-    <w:p>
-      <w:pPr>
-        <w:pStyle w:val="ListParagraph"/>
-        <w:numPr>
-          <w:ilvl w:val="2"/>
-          <w:numId w:val="2"/>
-        </w:numPr>
-        <w:spacing w:line="276" w:lineRule="auto"/>
-      </w:pPr>
-      <w:r>
-        <w:t>Whatever the fuck SC3 does</w:t>
-      </w:r>
-    </w:p>
-    <w:p>
-      <w:pPr>
-        <w:pStyle w:val="ListParagraph"/>
-        <w:numPr>
-          <w:ilvl w:val="1"/>
-          <w:numId w:val="2"/>
-        </w:numPr>
-        <w:spacing w:line="276" w:lineRule="auto"/>
-      </w:pPr>
-      <w:r>
-        <w:t>Overview of popular clustering algorithms</w:t>
-      </w:r>
-    </w:p>
-    <w:p>
-      <w:pPr>
-        <w:pStyle w:val="ListParagraph"/>
-        <w:numPr>
-          <w:ilvl w:val="2"/>
-          <w:numId w:val="2"/>
-        </w:numPr>
-        <w:spacing w:line="276" w:lineRule="auto"/>
-      </w:pPr>
-      <w:r>
-        <w:t>Seurat</w:t>
-      </w:r>
-    </w:p>
-    <w:p>
-      <w:pPr>
-        <w:pStyle w:val="ListParagraph"/>
-        <w:numPr>
-          <w:ilvl w:val="2"/>
-          <w:numId w:val="2"/>
-        </w:numPr>
-        <w:spacing w:line="276" w:lineRule="auto"/>
-      </w:pPr>
-      <w:r>
-        <w:t>CIDR</w:t>
-      </w:r>
-    </w:p>
-    <w:p>
-      <w:pPr>
-        <w:pStyle w:val="ListParagraph"/>
-        <w:numPr>
-          <w:ilvl w:val="2"/>
-          <w:numId w:val="2"/>
-        </w:numPr>
-        <w:spacing w:line="276" w:lineRule="auto"/>
-      </w:pPr>
-      <w:r>
-        <w:t>SC3</w:t>
-      </w:r>
-    </w:p>
-    <w:p>
-      <w:pPr>
-        <w:pStyle w:val="ListParagraph"/>
-        <w:numPr>
-          <w:ilvl w:val="2"/>
-          <w:numId w:val="2"/>
-        </w:numPr>
-        <w:spacing w:line="276" w:lineRule="auto"/>
-      </w:pPr>
-      <w:proofErr w:type="spellStart"/>
-      <w:r>
-        <w:t>RaceID</w:t>
-      </w:r>
-      <w:proofErr w:type="spellEnd"/>
-    </w:p>
-    <w:p>
-      <w:pPr>
-        <w:pStyle w:val="ListParagraph"/>
-        <w:numPr>
-          <w:ilvl w:val="0"/>
-          <w:numId w:val="2"/>
-        </w:numPr>
-        <w:spacing w:line="276" w:lineRule="auto"/>
-      </w:pPr>
-      <w:r>
-        <w:t>Failures in prior benchmarking</w:t>
-      </w:r>
-    </w:p>
-    <w:p>
-      <w:pPr>
-        <w:pStyle w:val="ListParagraph"/>
-        <w:numPr>
-          <w:ilvl w:val="0"/>
-          <w:numId w:val="2"/>
-        </w:numPr>
-        <w:spacing w:line="276" w:lineRule="auto"/>
-      </w:pPr>
-      <w:r>
-        <w:t>CellFindR + IKAP Discussion</w:t>
-      </w:r>
-    </w:p>
-    <w:p>
-      <w:pPr>
-        <w:pStyle w:val="ListParagraph"/>
-        <w:numPr>
-          <w:ilvl w:val="0"/>
-          <w:numId w:val="2"/>
-        </w:numPr>
-        <w:spacing w:line="276" w:lineRule="auto"/>
-      </w:pPr>
-      <w:r>
-        <w:t>ICVI Discussion</w:t>
-      </w:r>
-    </w:p>
-    <w:p>
-      <w:pPr>
-        <w:pStyle w:val="ListParagraph"/>
-        <w:numPr>
-          <w:ilvl w:val="0"/>
-          <w:numId w:val="2"/>
-        </w:numPr>
-        <w:spacing w:line="276" w:lineRule="auto"/>
-      </w:pPr>
-      <w:r>
-        <w:t>There remains a collective unmet need, which we’ve filled with AutoClustR</w:t>
-      </w:r>
-    </w:p>
-    <w:p>
-      <w:pPr>
-        <w:spacing w:line="276" w:lineRule="auto"/>
-      </w:pPr>
-    </w:p>
-    <w:p>
-      <w:pPr>
-        <w:spacing w:line="276" w:lineRule="auto"/>
-      </w:pPr>
-    </w:p>
-    <w:p>
-      <w:pPr>
-        <w:pBdr>
-          <w:bottom w:val="single" w:sz="6" w:space="1" w:color="auto"/>
-        </w:pBdr>
-        <w:spacing w:line="276" w:lineRule="auto"/>
-        <w:rPr>
-          <w:b/>
-          <w:bCs/>
-        </w:rPr>
-      </w:pPr>
-      <w:r>
-        <w:rPr>
-          <w:b/>
-          <w:bCs/>
-        </w:rPr>
-        <w:t>Results</w:t>
-      </w:r>
-    </w:p>
-    <w:p>
-      <w:pPr>
-        <w:spacing w:line="276" w:lineRule="auto"/>
-        <w:rPr>
-          <w:b/>
-          <w:bCs/>
-        </w:rPr>
-      </w:pPr>
-    </w:p>
-    <w:p>
-      <w:pPr>
-        <w:pStyle w:val="ListParagraph"/>
-        <w:spacing w:line="276" w:lineRule="auto"/>
-        <w:ind w:left="792"/>
-      </w:pPr>
-    </w:p>
-    <w:p>
-      <w:pPr>
-        <w:pStyle w:val="ListParagraph"/>
-        <w:numPr>
-          <w:ilvl w:val="0"/>
-          <w:numId w:val="3"/>
-        </w:numPr>
-        <w:spacing w:line="276" w:lineRule="auto"/>
-        <w:rPr>
-          <w:u w:val="single"/>
-        </w:rPr>
-      </w:pPr>
-      <w:r>
-        <w:t>AutoClustR was built on top of Seurat for three reasons:</w:t>
-      </w:r>
-    </w:p>
-    <w:p>
-      <w:pPr>
-        <w:pStyle w:val="ListParagraph"/>
-        <w:numPr>
-          <w:ilvl w:val="1"/>
-          <w:numId w:val="3"/>
-        </w:numPr>
-        <w:spacing w:line="276" w:lineRule="auto"/>
-        <w:rPr>
-          <w:u w:val="single"/>
-        </w:rPr>
-      </w:pPr>
-      <w:r>
-        <w:t xml:space="preserve">Seurat is a widely used, R-based </w:t>
+        <w:t xml:space="preserve">CHOOSE PARTIONS OR </w:t>
       </w:r>
       <w:r>
         <w:rPr>
@@ -840,69 +494,9 @@
           <w:bCs/>
           <w:sz w:val="26"/>
           <w:szCs w:val="26"/>
-        </w:rPr>
-        <w:t xml:space="preserve">Platform or Toolkit </w:t>
-      </w:r>
-      <w:r>
-        <w:t xml:space="preserve">which supports </w:t>
-      </w:r>
-      <w:r>
-        <w:t xml:space="preserve">data processing, unsupervised clustering, and DEA, the main steps </w:t>
-      </w:r>
-      <w:r>
-        <w:t xml:space="preserve">in a scRNA-seq </w:t>
-      </w:r>
-      <w:r>
-        <w:t>analysis</w:t>
-      </w:r>
-    </w:p>
-    <w:p>
-      <w:pPr>
-        <w:pStyle w:val="ListParagraph"/>
-        <w:numPr>
-          <w:ilvl w:val="2"/>
-          <w:numId w:val="3"/>
-        </w:numPr>
-        <w:spacing w:line="276" w:lineRule="auto"/>
-        <w:rPr>
-          <w:u w:val="single"/>
-        </w:rPr>
-      </w:pPr>
-      <w:r>
-        <w:lastRenderedPageBreak/>
-        <w:t>Implementing AutoClustR on top of Seurat ensures that the tool will be broadly accessible and seamlessly integrated with other pre and post processing functionalities</w:t>
-      </w:r>
-    </w:p>
-    <w:p>
-      <w:pPr>
-        <w:pStyle w:val="ListParagraph"/>
-        <w:numPr>
-          <w:ilvl w:val="1"/>
-          <w:numId w:val="3"/>
-        </w:numPr>
-        <w:spacing w:line="276" w:lineRule="auto"/>
-        <w:rPr>
-          <w:u w:val="single"/>
-        </w:rPr>
-      </w:pPr>
-      <w:r>
-        <w:t>Seurat’s clustering algorithm requires less compute-time than comparable algorithms</w:t>
-      </w:r>
-    </w:p>
-    <w:p>
-      <w:pPr>
-        <w:pStyle w:val="ListParagraph"/>
-        <w:numPr>
-          <w:ilvl w:val="2"/>
-          <w:numId w:val="3"/>
-        </w:numPr>
-        <w:spacing w:line="276" w:lineRule="auto"/>
-        <w:rPr>
-          <w:u w:val="single"/>
-        </w:rPr>
-      </w:pPr>
-      <w:r>
-        <w:t xml:space="preserve">This is critical, because the AutoClustR workflow generates many different clustering </w:t>
+          <w:highlight w:val="yellow"/>
+        </w:rPr>
+        <w:t>SOLUTIONS</w:t>
       </w:r>
       <w:r>
         <w:rPr>
@@ -911,43 +505,491 @@
           <w:sz w:val="26"/>
           <w:szCs w:val="26"/>
         </w:rPr>
-        <w:t>partitions</w:t>
-      </w:r>
-      <w:r>
-        <w:t xml:space="preserve"> during the optimization process</w:t>
-      </w:r>
-    </w:p>
-    <w:p>
-      <w:pPr>
-        <w:pStyle w:val="ListParagraph"/>
-        <w:numPr>
-          <w:ilvl w:val="2"/>
-          <w:numId w:val="3"/>
-        </w:numPr>
-        <w:spacing w:line="276" w:lineRule="auto"/>
-        <w:rPr>
-          <w:u w:val="single"/>
-        </w:rPr>
-      </w:pPr>
-      <w:r>
-        <w:t>The underlying clustering algorithm needs to be time-efficient for reasonable performance</w:t>
-      </w:r>
-    </w:p>
-    <w:p>
-      <w:pPr>
-        <w:pStyle w:val="ListParagraph"/>
-        <w:numPr>
-          <w:ilvl w:val="1"/>
-          <w:numId w:val="3"/>
-        </w:numPr>
-        <w:spacing w:line="276" w:lineRule="auto"/>
-        <w:rPr>
-          <w:u w:val="single"/>
-        </w:rPr>
-      </w:pPr>
-      <w:r>
-        <w:t>Developing AutoClustR as a Seurat wrapper allows for direct comparison to CellFindR and IKAP</w:t>
-      </w:r>
+        <w:t xml:space="preserve"> </w:t>
+      </w:r>
+      <w:proofErr w:type="gramStart"/>
+      <w:r>
+        <w:rPr>
+          <w:b/>
+          <w:bCs/>
+          <w:sz w:val="26"/>
+          <w:szCs w:val="26"/>
+        </w:rPr>
+        <w:t>( partitions</w:t>
+      </w:r>
+      <w:proofErr w:type="gramEnd"/>
+      <w:r>
+        <w:rPr>
+          <w:b/>
+          <w:bCs/>
+          <w:sz w:val="26"/>
+          <w:szCs w:val="26"/>
+        </w:rPr>
+        <w:t xml:space="preserve"> is something else) </w:t>
+      </w:r>
+      <w:r>
+        <w:rPr>
+          <w:b/>
+          <w:bCs/>
+          <w:sz w:val="26"/>
+          <w:szCs w:val="26"/>
+        </w:rPr>
+        <w:t>AND STICK WITH IT</w:t>
+      </w:r>
+    </w:p>
+    <w:p>
+      <w:pPr>
+        <w:pStyle w:val="ListParagraph"/>
+        <w:numPr>
+          <w:ilvl w:val="0"/>
+          <w:numId w:val="2"/>
+        </w:numPr>
+        <w:spacing w:line="276" w:lineRule="auto"/>
+      </w:pPr>
+      <w:r>
+        <w:t>In general, there are two major choices made in scRNA-seq analyses, irrespective of algorithm and platform: The features to retain (inputs) and clustering parameters themselves</w:t>
+      </w:r>
+    </w:p>
+    <w:p>
+      <w:pPr>
+        <w:pStyle w:val="ListParagraph"/>
+        <w:numPr>
+          <w:ilvl w:val="0"/>
+          <w:numId w:val="2"/>
+        </w:numPr>
+        <w:spacing w:line="276" w:lineRule="auto"/>
+      </w:pPr>
+      <w:r>
+        <w:t>For the inputs, it’s common to begin with dimensional reduction, going from an unmanageable 30,000 genes to 5-20 principal components</w:t>
+      </w:r>
+    </w:p>
+    <w:p>
+      <w:pPr>
+        <w:pStyle w:val="ListParagraph"/>
+        <w:numPr>
+          <w:ilvl w:val="1"/>
+          <w:numId w:val="2"/>
+        </w:numPr>
+        <w:spacing w:line="276" w:lineRule="auto"/>
+      </w:pPr>
+      <w:r>
+        <w:t>However, the number of principal components</w:t>
+      </w:r>
+      <w:r>
+        <w:t xml:space="preserve"> </w:t>
+      </w:r>
+      <w:r>
+        <w:t>to retain is non-obvious</w:t>
+      </w:r>
+    </w:p>
+    <w:p>
+      <w:pPr>
+        <w:pStyle w:val="ListParagraph"/>
+        <w:numPr>
+          <w:ilvl w:val="2"/>
+          <w:numId w:val="2"/>
+        </w:numPr>
+        <w:spacing w:line="276" w:lineRule="auto"/>
+      </w:pPr>
+      <w:r>
+        <w:t>This choice will be referred to as PC selection</w:t>
+      </w:r>
+    </w:p>
+    <w:p>
+      <w:pPr>
+        <w:pStyle w:val="ListParagraph"/>
+        <w:numPr>
+          <w:ilvl w:val="1"/>
+          <w:numId w:val="2"/>
+        </w:numPr>
+        <w:spacing w:line="276" w:lineRule="auto"/>
+      </w:pPr>
+      <w:r>
+        <w:t>This is equivalent to deciding the dimensionality of the principal component space on which downstream calculations are performed</w:t>
+      </w:r>
+    </w:p>
+    <w:p>
+      <w:pPr>
+        <w:pStyle w:val="ListParagraph"/>
+        <w:numPr>
+          <w:ilvl w:val="2"/>
+          <w:numId w:val="2"/>
+        </w:numPr>
+        <w:spacing w:line="276" w:lineRule="auto"/>
+      </w:pPr>
+      <w:r>
+        <w:t>Hereafter: PC Number</w:t>
+      </w:r>
+      <w:r>
+        <w:t xml:space="preserve"> or </w:t>
+      </w:r>
+      <w:r>
+        <w:rPr>
+          <w:b/>
+          <w:bCs/>
+          <w:sz w:val="26"/>
+          <w:szCs w:val="26"/>
+        </w:rPr>
+        <w:t>Optimal Coordinate</w:t>
+      </w:r>
+    </w:p>
+    <w:p>
+      <w:pPr>
+        <w:pStyle w:val="ListParagraph"/>
+        <w:numPr>
+          <w:ilvl w:val="1"/>
+          <w:numId w:val="2"/>
+        </w:numPr>
+        <w:spacing w:line="276" w:lineRule="auto"/>
+      </w:pPr>
+      <w:r>
+        <w:t>Researchers have discussed the best method to determine PC Number</w:t>
+      </w:r>
+      <w:r>
+        <w:t xml:space="preserve"> since 1950, when M.S. Bartlett proposed a method to test for significance in factor analysis</w:t>
+      </w:r>
+    </w:p>
+    <w:p>
+      <w:pPr>
+        <w:pStyle w:val="ListParagraph"/>
+        <w:numPr>
+          <w:ilvl w:val="1"/>
+          <w:numId w:val="2"/>
+        </w:numPr>
+        <w:spacing w:line="276" w:lineRule="auto"/>
+      </w:pPr>
+      <w:r>
+        <w:t xml:space="preserve"> since 1966, when </w:t>
+      </w:r>
+      <w:r>
+        <w:t>psychologist Raymond Cattel first proposed the Scree Test</w:t>
+      </w:r>
+    </w:p>
+    <w:p>
+      <w:pPr>
+        <w:pStyle w:val="ListParagraph"/>
+        <w:numPr>
+          <w:ilvl w:val="2"/>
+          <w:numId w:val="2"/>
+        </w:numPr>
+        <w:spacing w:line="276" w:lineRule="auto"/>
+      </w:pPr>
+      <w:r>
+        <w:t>So named for the pile of rubble one finds at the bottom of the mountain</w:t>
+      </w:r>
+    </w:p>
+    <w:p>
+      <w:pPr>
+        <w:pStyle w:val="ListParagraph"/>
+        <w:numPr>
+          <w:ilvl w:val="2"/>
+          <w:numId w:val="2"/>
+        </w:numPr>
+        <w:spacing w:line="276" w:lineRule="auto"/>
+      </w:pPr>
+      <w:r>
+        <w:t>As you approach the mountain, the superfluous rubble gives way to the stony incline that marks the base of the mountain</w:t>
+      </w:r>
+    </w:p>
+    <w:p>
+      <w:pPr>
+        <w:pStyle w:val="ListParagraph"/>
+        <w:numPr>
+          <w:ilvl w:val="1"/>
+          <w:numId w:val="2"/>
+        </w:numPr>
+        <w:spacing w:line="276" w:lineRule="auto"/>
+      </w:pPr>
+      <w:r>
+        <w:t xml:space="preserve">Despite the surfeit of ink that has been spilled on this subject, it’s not uncommon for new scRNA-seq </w:t>
+      </w:r>
+      <w:r>
+        <w:rPr>
+          <w:b/>
+          <w:bCs/>
+          <w:sz w:val="26"/>
+          <w:szCs w:val="26"/>
+        </w:rPr>
+        <w:t>pipelines/frameworks</w:t>
+      </w:r>
+      <w:r>
+        <w:rPr>
+          <w:b/>
+          <w:bCs/>
+          <w:sz w:val="26"/>
+          <w:szCs w:val="26"/>
+        </w:rPr>
+        <w:t xml:space="preserve"> </w:t>
+      </w:r>
+      <w:r>
+        <w:t xml:space="preserve">to implement bespoke methods of PC selection without attempting to justify their method. [CIDR, </w:t>
+      </w:r>
+      <w:proofErr w:type="spellStart"/>
+      <w:proofErr w:type="gramStart"/>
+      <w:r>
+        <w:t>RaceID</w:t>
+      </w:r>
+      <w:proofErr w:type="spellEnd"/>
+      <w:r>
+        <w:t>?,</w:t>
+      </w:r>
+      <w:proofErr w:type="gramEnd"/>
+      <w:r>
+        <w:t xml:space="preserve"> Cell trails]</w:t>
+      </w:r>
+    </w:p>
+    <w:p>
+      <w:pPr>
+        <w:pStyle w:val="ListParagraph"/>
+        <w:numPr>
+          <w:ilvl w:val="0"/>
+          <w:numId w:val="2"/>
+        </w:numPr>
+        <w:spacing w:line="276" w:lineRule="auto"/>
+      </w:pPr>
+      <w:r>
+        <w:t>Clustering parameters are usually opaque and the platform’s default parameters are used</w:t>
+      </w:r>
+    </w:p>
+    <w:p>
+      <w:pPr>
+        <w:pStyle w:val="ListParagraph"/>
+        <w:numPr>
+          <w:ilvl w:val="2"/>
+          <w:numId w:val="2"/>
+        </w:numPr>
+        <w:spacing w:line="276" w:lineRule="auto"/>
+      </w:pPr>
+      <w:proofErr w:type="spellStart"/>
+      <w:proofErr w:type="gramStart"/>
+      <w:r>
+        <w:t>N.neighbors</w:t>
+      </w:r>
+      <w:proofErr w:type="spellEnd"/>
+      <w:proofErr w:type="gramEnd"/>
+      <w:r>
+        <w:t xml:space="preserve"> and resolution in Seurat/graph based</w:t>
+      </w:r>
+    </w:p>
+    <w:p>
+      <w:pPr>
+        <w:pStyle w:val="ListParagraph"/>
+        <w:numPr>
+          <w:ilvl w:val="2"/>
+          <w:numId w:val="2"/>
+        </w:numPr>
+        <w:spacing w:line="276" w:lineRule="auto"/>
+      </w:pPr>
+      <w:r>
+        <w:t>Whatever the fuck SC3 does</w:t>
+      </w:r>
+    </w:p>
+    <w:p>
+      <w:pPr>
+        <w:pStyle w:val="ListParagraph"/>
+        <w:numPr>
+          <w:ilvl w:val="1"/>
+          <w:numId w:val="2"/>
+        </w:numPr>
+        <w:spacing w:line="276" w:lineRule="auto"/>
+      </w:pPr>
+      <w:r>
+        <w:t>Overview of popular clustering algorithms</w:t>
+      </w:r>
+    </w:p>
+    <w:p>
+      <w:pPr>
+        <w:pStyle w:val="ListParagraph"/>
+        <w:numPr>
+          <w:ilvl w:val="2"/>
+          <w:numId w:val="2"/>
+        </w:numPr>
+        <w:spacing w:line="276" w:lineRule="auto"/>
+      </w:pPr>
+      <w:r>
+        <w:t>Seurat</w:t>
+      </w:r>
+    </w:p>
+    <w:p>
+      <w:pPr>
+        <w:pStyle w:val="ListParagraph"/>
+        <w:numPr>
+          <w:ilvl w:val="2"/>
+          <w:numId w:val="2"/>
+        </w:numPr>
+        <w:spacing w:line="276" w:lineRule="auto"/>
+      </w:pPr>
+      <w:r>
+        <w:t>CIDR</w:t>
+      </w:r>
+    </w:p>
+    <w:p>
+      <w:pPr>
+        <w:pStyle w:val="ListParagraph"/>
+        <w:numPr>
+          <w:ilvl w:val="2"/>
+          <w:numId w:val="2"/>
+        </w:numPr>
+        <w:spacing w:line="276" w:lineRule="auto"/>
+      </w:pPr>
+      <w:r>
+        <w:t>SC3</w:t>
+      </w:r>
+    </w:p>
+    <w:p>
+      <w:pPr>
+        <w:pStyle w:val="ListParagraph"/>
+        <w:numPr>
+          <w:ilvl w:val="2"/>
+          <w:numId w:val="2"/>
+        </w:numPr>
+        <w:spacing w:line="276" w:lineRule="auto"/>
+      </w:pPr>
+      <w:proofErr w:type="spellStart"/>
+      <w:r>
+        <w:t>RaceID</w:t>
+      </w:r>
+      <w:proofErr w:type="spellEnd"/>
+    </w:p>
+    <w:p>
+      <w:pPr>
+        <w:pStyle w:val="ListParagraph"/>
+        <w:numPr>
+          <w:ilvl w:val="0"/>
+          <w:numId w:val="2"/>
+        </w:numPr>
+        <w:spacing w:line="276" w:lineRule="auto"/>
+      </w:pPr>
+      <w:r>
+        <w:t>Failures in prior benchmarking</w:t>
+      </w:r>
+    </w:p>
+    <w:p>
+      <w:pPr>
+        <w:pStyle w:val="ListParagraph"/>
+        <w:numPr>
+          <w:ilvl w:val="0"/>
+          <w:numId w:val="2"/>
+        </w:numPr>
+        <w:spacing w:line="276" w:lineRule="auto"/>
+      </w:pPr>
+      <w:r>
+        <w:t>CellFindR + IKAP Discussion</w:t>
+      </w:r>
+    </w:p>
+    <w:p>
+      <w:pPr>
+        <w:pStyle w:val="ListParagraph"/>
+        <w:numPr>
+          <w:ilvl w:val="0"/>
+          <w:numId w:val="2"/>
+        </w:numPr>
+        <w:spacing w:line="276" w:lineRule="auto"/>
+      </w:pPr>
+      <w:r>
+        <w:t>ICVI Discussion</w:t>
+      </w:r>
+    </w:p>
+    <w:p>
+      <w:pPr>
+        <w:pStyle w:val="ListParagraph"/>
+        <w:numPr>
+          <w:ilvl w:val="1"/>
+          <w:numId w:val="2"/>
+        </w:numPr>
+        <w:spacing w:line="276" w:lineRule="auto"/>
+      </w:pPr>
+      <w:r>
+        <w:lastRenderedPageBreak/>
+        <w:t>While ICVIs differ in their particular implementations, generally they all measure the same thing</w:t>
+      </w:r>
+    </w:p>
+    <w:p>
+      <w:pPr>
+        <w:pStyle w:val="ListParagraph"/>
+        <w:numPr>
+          <w:ilvl w:val="2"/>
+          <w:numId w:val="2"/>
+        </w:numPr>
+        <w:spacing w:line="276" w:lineRule="auto"/>
+      </w:pPr>
+      <w:r>
+        <w:t>That clusters are compact, i.e., that the variance within clusters is minimized</w:t>
+      </w:r>
+    </w:p>
+    <w:p>
+      <w:pPr>
+        <w:pStyle w:val="ListParagraph"/>
+        <w:numPr>
+          <w:ilvl w:val="2"/>
+          <w:numId w:val="2"/>
+        </w:numPr>
+        <w:spacing w:line="276" w:lineRule="auto"/>
+      </w:pPr>
+      <w:r>
+        <w:t xml:space="preserve">That clusters are well separated, i.e., that </w:t>
+      </w:r>
+      <w:r>
+        <w:t>variance between clusters is maximized</w:t>
+      </w:r>
+    </w:p>
+    <w:p>
+      <w:pPr>
+        <w:pStyle w:val="ListParagraph"/>
+        <w:numPr>
+          <w:ilvl w:val="0"/>
+          <w:numId w:val="2"/>
+        </w:numPr>
+        <w:spacing w:line="276" w:lineRule="auto"/>
+      </w:pPr>
+      <w:r>
+        <w:t>There remains a collective unmet need, which we’ve filled with AutoClustR</w:t>
+      </w:r>
+    </w:p>
+    <w:p>
+      <w:pPr>
+        <w:spacing w:line="276" w:lineRule="auto"/>
+      </w:pPr>
+    </w:p>
+    <w:p>
+      <w:pPr>
+        <w:spacing w:line="276" w:lineRule="auto"/>
+      </w:pPr>
+    </w:p>
+    <w:p>
+      <w:pPr>
+        <w:pBdr>
+          <w:bottom w:val="single" w:sz="6" w:space="1" w:color="auto"/>
+        </w:pBdr>
+        <w:spacing w:line="276" w:lineRule="auto"/>
+        <w:rPr>
+          <w:b/>
+          <w:bCs/>
+        </w:rPr>
+      </w:pPr>
+      <w:r>
+        <w:rPr>
+          <w:b/>
+          <w:bCs/>
+        </w:rPr>
+        <w:t>Design and Implementation</w:t>
+      </w:r>
+    </w:p>
+    <w:p>
+      <w:pPr>
+        <w:spacing w:line="276" w:lineRule="auto"/>
+        <w:rPr>
+          <w:b/>
+          <w:bCs/>
+        </w:rPr>
+      </w:pPr>
+    </w:p>
+    <w:p>
+      <w:pPr>
+        <w:pStyle w:val="ListParagraph"/>
+        <w:spacing w:line="276" w:lineRule="auto"/>
+        <w:ind w:left="792"/>
+      </w:pPr>
     </w:p>
     <w:p>
       <w:pPr>
@@ -962,6 +1004,151 @@
         </w:rPr>
       </w:pPr>
       <w:r>
+        <w:t>AutoClustR was built on top of Seurat for three reasons:</w:t>
+      </w:r>
+    </w:p>
+    <w:p>
+      <w:pPr>
+        <w:pStyle w:val="ListParagraph"/>
+        <w:numPr>
+          <w:ilvl w:val="1"/>
+          <w:numId w:val="3"/>
+        </w:numPr>
+        <w:spacing w:line="276" w:lineRule="auto"/>
+        <w:rPr>
+          <w:u w:val="single"/>
+        </w:rPr>
+      </w:pPr>
+      <w:r>
+        <w:t xml:space="preserve">Seurat is a widely used, R-based </w:t>
+      </w:r>
+      <w:r>
+        <w:rPr>
+          <w:b/>
+          <w:bCs/>
+          <w:sz w:val="26"/>
+          <w:szCs w:val="26"/>
+        </w:rPr>
+        <w:t xml:space="preserve">Platform or Toolkit </w:t>
+      </w:r>
+      <w:r>
+        <w:t xml:space="preserve">which supports </w:t>
+      </w:r>
+      <w:r>
+        <w:t xml:space="preserve">data processing, unsupervised clustering, and DEA, the main steps </w:t>
+      </w:r>
+      <w:r>
+        <w:t xml:space="preserve">in a scRNA-seq </w:t>
+      </w:r>
+      <w:r>
+        <w:t>analysis</w:t>
+      </w:r>
+    </w:p>
+    <w:p>
+      <w:pPr>
+        <w:pStyle w:val="ListParagraph"/>
+        <w:numPr>
+          <w:ilvl w:val="2"/>
+          <w:numId w:val="3"/>
+        </w:numPr>
+        <w:spacing w:line="276" w:lineRule="auto"/>
+        <w:rPr>
+          <w:u w:val="single"/>
+        </w:rPr>
+      </w:pPr>
+      <w:r>
+        <w:t>Implementing AutoClustR on top of Seurat ensures that the tool will be broadly accessible and seamlessly integrated with other pre and post processing functionalities</w:t>
+      </w:r>
+    </w:p>
+    <w:p>
+      <w:pPr>
+        <w:pStyle w:val="ListParagraph"/>
+        <w:numPr>
+          <w:ilvl w:val="1"/>
+          <w:numId w:val="3"/>
+        </w:numPr>
+        <w:spacing w:line="276" w:lineRule="auto"/>
+        <w:rPr>
+          <w:u w:val="single"/>
+        </w:rPr>
+      </w:pPr>
+      <w:r>
+        <w:t>Seurat’s clustering algorithm requires less compute-time than comparable algorithms</w:t>
+      </w:r>
+    </w:p>
+    <w:p>
+      <w:pPr>
+        <w:pStyle w:val="ListParagraph"/>
+        <w:numPr>
+          <w:ilvl w:val="2"/>
+          <w:numId w:val="3"/>
+        </w:numPr>
+        <w:spacing w:line="276" w:lineRule="auto"/>
+        <w:rPr>
+          <w:u w:val="single"/>
+        </w:rPr>
+      </w:pPr>
+      <w:r>
+        <w:t xml:space="preserve">This is critical, because the AutoClustR workflow generates many different clustering </w:t>
+      </w:r>
+      <w:r>
+        <w:rPr>
+          <w:b/>
+          <w:bCs/>
+          <w:sz w:val="26"/>
+          <w:szCs w:val="26"/>
+        </w:rPr>
+        <w:t>partitions</w:t>
+      </w:r>
+      <w:r>
+        <w:t xml:space="preserve"> during the optimization process</w:t>
+      </w:r>
+    </w:p>
+    <w:p>
+      <w:pPr>
+        <w:pStyle w:val="ListParagraph"/>
+        <w:numPr>
+          <w:ilvl w:val="2"/>
+          <w:numId w:val="3"/>
+        </w:numPr>
+        <w:spacing w:line="276" w:lineRule="auto"/>
+        <w:rPr>
+          <w:u w:val="single"/>
+        </w:rPr>
+      </w:pPr>
+      <w:r>
+        <w:t>The underlying clustering algorithm needs to be time-efficient for reasonable performance</w:t>
+      </w:r>
+    </w:p>
+    <w:p>
+      <w:pPr>
+        <w:pStyle w:val="ListParagraph"/>
+        <w:numPr>
+          <w:ilvl w:val="1"/>
+          <w:numId w:val="3"/>
+        </w:numPr>
+        <w:spacing w:line="276" w:lineRule="auto"/>
+        <w:rPr>
+          <w:u w:val="single"/>
+        </w:rPr>
+      </w:pPr>
+      <w:r>
+        <w:t>Developing AutoClustR as a Seurat wrapper allows for direct comparison to CellFindR and IKAP</w:t>
+      </w:r>
+    </w:p>
+    <w:p>
+      <w:pPr>
+        <w:pStyle w:val="ListParagraph"/>
+        <w:numPr>
+          <w:ilvl w:val="0"/>
+          <w:numId w:val="3"/>
+        </w:numPr>
+        <w:spacing w:line="276" w:lineRule="auto"/>
+        <w:rPr>
+          <w:u w:val="single"/>
+        </w:rPr>
+      </w:pPr>
+      <w:r>
         <w:t xml:space="preserve">In the Seurat workflow, there are two main decisions that are left to the end user: The number of principal components to retain, and the value of the parameters required for unsupervised clustering. </w:t>
       </w:r>
     </w:p>
@@ -1064,6 +1251,7 @@
         </w:rPr>
       </w:pPr>
       <w:r>
+        <w:lastRenderedPageBreak/>
         <w:t>In IKAP, this is indirect through the optimization of the “resolution” of the modularity function in Louvain clustering</w:t>
       </w:r>
     </w:p>
@@ -1160,8 +1348,1927 @@
         </w:rPr>
       </w:pPr>
       <w:r>
-        <w:t>To answer this question, we have developed a computational framework that allows a rigorous comparison between all of these factors.</w:t>
-      </w:r>
+        <w:t xml:space="preserve">To answer this question, we have developed a computational framework that allows a rigorous comparison between </w:t>
+      </w:r>
+      <w:proofErr w:type="gramStart"/>
+      <w:r>
+        <w:t>all of</w:t>
+      </w:r>
+      <w:proofErr w:type="gramEnd"/>
+      <w:r>
+        <w:t xml:space="preserve"> these factors.</w:t>
+      </w:r>
+    </w:p>
+    <w:p>
+      <w:pPr>
+        <w:pStyle w:val="ListParagraph"/>
+        <w:numPr>
+          <w:ilvl w:val="0"/>
+          <w:numId w:val="3"/>
+        </w:numPr>
+        <w:spacing w:line="276" w:lineRule="auto"/>
+        <w:rPr>
+          <w:u w:val="single"/>
+        </w:rPr>
+      </w:pPr>
+      <w:r>
+        <w:t>Workflow Figure</w:t>
+      </w:r>
+    </w:p>
+    <w:p>
+      <w:pPr>
+        <w:pStyle w:val="ListParagraph"/>
+        <w:numPr>
+          <w:ilvl w:val="1"/>
+          <w:numId w:val="3"/>
+        </w:numPr>
+        <w:spacing w:line="276" w:lineRule="auto"/>
+        <w:rPr>
+          <w:u w:val="single"/>
+        </w:rPr>
+      </w:pPr>
+      <w:r>
+        <w:t>AutoClustR takes a Seurat object as input and performs principal component analysis ((PCA))</w:t>
+      </w:r>
+    </w:p>
+    <w:p>
+      <w:pPr>
+        <w:pStyle w:val="ListParagraph"/>
+        <w:numPr>
+          <w:ilvl w:val="1"/>
+          <w:numId w:val="3"/>
+        </w:numPr>
+        <w:spacing w:line="276" w:lineRule="auto"/>
+        <w:rPr>
+          <w:u w:val="single"/>
+        </w:rPr>
+      </w:pPr>
+      <w:r>
+        <w:t>An algorithm is used to determine the number of non-spurious principal components and these components are retained for the construction of the SNN graph</w:t>
+      </w:r>
+    </w:p>
+    <w:p>
+      <w:pPr>
+        <w:pStyle w:val="ListParagraph"/>
+        <w:numPr>
+          <w:ilvl w:val="1"/>
+          <w:numId w:val="3"/>
+        </w:numPr>
+        <w:spacing w:line="276" w:lineRule="auto"/>
+        <w:rPr>
+          <w:u w:val="single"/>
+        </w:rPr>
+      </w:pPr>
+      <w:r>
+        <w:t>AutoClustR constructs SNN graphs for each of m different values for k-nearest neighbors and performs</w:t>
+      </w:r>
+      <w:r>
+        <w:t xml:space="preserve"> Louvain clustering </w:t>
+      </w:r>
+      <w:r>
+        <w:t>using n values for the resolution parameter, resulting in m*n different clustering solutions</w:t>
+      </w:r>
+    </w:p>
+    <w:p>
+      <w:pPr>
+        <w:pStyle w:val="ListParagraph"/>
+        <w:numPr>
+          <w:ilvl w:val="1"/>
+          <w:numId w:val="3"/>
+        </w:numPr>
+        <w:spacing w:line="276" w:lineRule="auto"/>
+        <w:rPr>
+          <w:u w:val="single"/>
+        </w:rPr>
+      </w:pPr>
+      <w:r>
+        <w:t xml:space="preserve">AutoClustR calculates an internal clustering validation index (ICVI) score for each of the m*n clustering solutions </w:t>
+      </w:r>
+    </w:p>
+    <w:p>
+      <w:pPr>
+        <w:pStyle w:val="ListParagraph"/>
+        <w:numPr>
+          <w:ilvl w:val="1"/>
+          <w:numId w:val="3"/>
+        </w:numPr>
+        <w:spacing w:line="276" w:lineRule="auto"/>
+        <w:rPr>
+          <w:u w:val="single"/>
+        </w:rPr>
+      </w:pPr>
+      <w:r>
+        <w:t>AutoClustR selects the clustering solution which maximizes the ICVI score</w:t>
+      </w:r>
+    </w:p>
+    <w:p>
+      <w:pPr>
+        <w:pStyle w:val="ListParagraph"/>
+        <w:numPr>
+          <w:ilvl w:val="1"/>
+          <w:numId w:val="3"/>
+        </w:numPr>
+        <w:spacing w:line="276" w:lineRule="auto"/>
+        <w:rPr>
+          <w:u w:val="single"/>
+        </w:rPr>
+      </w:pPr>
+      <w:r>
+        <w:t xml:space="preserve">AutoClustR </w:t>
+      </w:r>
+      <w:r>
+        <w:t xml:space="preserve">performs iterative sub-clustering, subdividing existing clusters </w:t>
+      </w:r>
+      <w:proofErr w:type="gramStart"/>
+      <w:r>
+        <w:t>in an attempt to</w:t>
+      </w:r>
+      <w:proofErr w:type="gramEnd"/>
+      <w:r>
+        <w:t xml:space="preserve"> further improve the ICVI score. </w:t>
+      </w:r>
+    </w:p>
+    <w:p>
+      <w:pPr>
+        <w:pStyle w:val="ListParagraph"/>
+        <w:numPr>
+          <w:ilvl w:val="2"/>
+          <w:numId w:val="3"/>
+        </w:numPr>
+        <w:spacing w:line="276" w:lineRule="auto"/>
+        <w:rPr>
+          <w:u w:val="single"/>
+        </w:rPr>
+      </w:pPr>
+      <w:r>
+        <w:t>Sub-clustering continues until no further improvement is possible, or the maximum number of iterations is exceeded.</w:t>
+      </w:r>
+    </w:p>
+    <w:p>
+      <w:pPr>
+        <w:pStyle w:val="ListParagraph"/>
+        <w:numPr>
+          <w:ilvl w:val="0"/>
+          <w:numId w:val="3"/>
+        </w:numPr>
+        <w:spacing w:line="276" w:lineRule="auto"/>
+        <w:rPr>
+          <w:u w:val="single"/>
+        </w:rPr>
+      </w:pPr>
+      <w:r>
+        <w:t>While AutoClustR’s computational framework can optimize clustering parameters, there are two choices inherent in the framework that themselves need to be optimized: The method used for principal component selection and the ICVI used to rank clustering solutions</w:t>
+      </w:r>
+    </w:p>
+    <w:p>
+      <w:pPr>
+        <w:pStyle w:val="ListParagraph"/>
+        <w:numPr>
+          <w:ilvl w:val="1"/>
+          <w:numId w:val="3"/>
+        </w:numPr>
+        <w:spacing w:line="276" w:lineRule="auto"/>
+        <w:rPr>
+          <w:u w:val="single"/>
+        </w:rPr>
+      </w:pPr>
+      <w:r>
+        <w:t>These choices, or hyper-parameters, are difficult to optimize because of their interconnectedness</w:t>
+      </w:r>
+    </w:p>
+    <w:p>
+      <w:pPr>
+        <w:pStyle w:val="ListParagraph"/>
+        <w:numPr>
+          <w:ilvl w:val="1"/>
+          <w:numId w:val="3"/>
+        </w:numPr>
+        <w:spacing w:line="276" w:lineRule="auto"/>
+        <w:rPr>
+          <w:u w:val="single"/>
+        </w:rPr>
+      </w:pPr>
+      <w:r>
+        <w:t xml:space="preserve">It’s difficult to evaluate the effects of principal component retention on clustering solution quality, because a virtually infinite number of clustering solutions </w:t>
+      </w:r>
+      <w:r>
+        <w:t>can be generated from a given set of principal components</w:t>
+      </w:r>
+    </w:p>
+    <w:p>
+      <w:pPr>
+        <w:pStyle w:val="ListParagraph"/>
+        <w:numPr>
+          <w:ilvl w:val="2"/>
+          <w:numId w:val="3"/>
+        </w:numPr>
+        <w:spacing w:line="276" w:lineRule="auto"/>
+        <w:rPr>
+          <w:u w:val="single"/>
+        </w:rPr>
+      </w:pPr>
+      <w:r>
+        <w:lastRenderedPageBreak/>
+        <w:t xml:space="preserve">Further complicating matters, there are many ways to transform embeddings in PCS. </w:t>
+      </w:r>
+    </w:p>
+    <w:p>
+      <w:pPr>
+        <w:pStyle w:val="ListParagraph"/>
+        <w:numPr>
+          <w:ilvl w:val="3"/>
+          <w:numId w:val="3"/>
+        </w:numPr>
+        <w:spacing w:line="276" w:lineRule="auto"/>
+        <w:rPr>
+          <w:u w:val="single"/>
+        </w:rPr>
+      </w:pPr>
+      <w:r>
+        <w:t>Euclidean vs. Non-Euclidean Distances</w:t>
+      </w:r>
+    </w:p>
+    <w:p>
+      <w:pPr>
+        <w:pStyle w:val="ListParagraph"/>
+        <w:numPr>
+          <w:ilvl w:val="3"/>
+          <w:numId w:val="3"/>
+        </w:numPr>
+        <w:spacing w:line="276" w:lineRule="auto"/>
+        <w:rPr>
+          <w:u w:val="single"/>
+        </w:rPr>
+      </w:pPr>
+      <w:r>
+        <w:t>Standardized vs Non-Standardized PCs</w:t>
+      </w:r>
+    </w:p>
+    <w:p>
+      <w:pPr>
+        <w:pStyle w:val="ListParagraph"/>
+        <w:numPr>
+          <w:ilvl w:val="1"/>
+          <w:numId w:val="3"/>
+        </w:numPr>
+        <w:spacing w:line="276" w:lineRule="auto"/>
+        <w:rPr>
+          <w:u w:val="single"/>
+        </w:rPr>
+      </w:pPr>
+      <w:r>
+        <w:t xml:space="preserve">Within the context of one clustering workflow, it is possible to evaluate ICVIs based on how well they map to </w:t>
+      </w:r>
+      <w:r>
+        <w:rPr>
+          <w:i/>
+          <w:iCs/>
+        </w:rPr>
+        <w:t>external</w:t>
+      </w:r>
+      <w:r>
+        <w:t xml:space="preserve"> clustering validation indices</w:t>
+      </w:r>
+    </w:p>
+    <w:p>
+      <w:pPr>
+        <w:pStyle w:val="ListParagraph"/>
+        <w:numPr>
+          <w:ilvl w:val="2"/>
+          <w:numId w:val="3"/>
+        </w:numPr>
+        <w:spacing w:line="276" w:lineRule="auto"/>
+        <w:rPr>
+          <w:u w:val="single"/>
+        </w:rPr>
+      </w:pPr>
+      <w:r>
+        <w:t xml:space="preserve">This assumes that some set of “ground-truth” labels exists for the objects being clustered </w:t>
+      </w:r>
+    </w:p>
+    <w:p>
+      <w:pPr>
+        <w:pStyle w:val="ListParagraph"/>
+        <w:numPr>
+          <w:ilvl w:val="2"/>
+          <w:numId w:val="3"/>
+        </w:numPr>
+        <w:spacing w:line="276" w:lineRule="auto"/>
+        <w:rPr>
+          <w:u w:val="single"/>
+        </w:rPr>
+      </w:pPr>
+      <w:r>
+        <w:t>The most common ECVI, and the one employed in this paper, is the Adjusted Rand Index (ARI)</w:t>
+      </w:r>
+    </w:p>
+    <w:p>
+      <w:pPr>
+        <w:pStyle w:val="ListParagraph"/>
+        <w:numPr>
+          <w:ilvl w:val="1"/>
+          <w:numId w:val="3"/>
+        </w:numPr>
+        <w:spacing w:line="276" w:lineRule="auto"/>
+        <w:rPr>
+          <w:u w:val="single"/>
+        </w:rPr>
+      </w:pPr>
+      <w:r>
+        <w:t xml:space="preserve">The number of principal components retained affects </w:t>
+      </w:r>
+      <w:r>
+        <w:t xml:space="preserve">both </w:t>
+      </w:r>
+      <w:r>
+        <w:t xml:space="preserve">SNN construction </w:t>
+      </w:r>
+      <w:r>
+        <w:rPr>
+          <w:i/>
+          <w:iCs/>
+        </w:rPr>
+        <w:t>and</w:t>
+      </w:r>
+      <w:r>
+        <w:t xml:space="preserve"> ICVI calculations</w:t>
+      </w:r>
+    </w:p>
+    <w:p>
+      <w:pPr>
+        <w:pStyle w:val="ListParagraph"/>
+        <w:numPr>
+          <w:ilvl w:val="2"/>
+          <w:numId w:val="3"/>
+        </w:numPr>
+        <w:spacing w:line="276" w:lineRule="auto"/>
+        <w:rPr>
+          <w:u w:val="single"/>
+        </w:rPr>
+      </w:pPr>
+      <w:r>
+        <w:t>ICVIs are calculated based on the positions of data points/embeddings in principal component space (PCS)</w:t>
+      </w:r>
+    </w:p>
+    <w:p>
+      <w:pPr>
+        <w:pStyle w:val="ListParagraph"/>
+        <w:numPr>
+          <w:ilvl w:val="1"/>
+          <w:numId w:val="3"/>
+        </w:numPr>
+        <w:pBdr>
+          <w:bottom w:val="single" w:sz="6" w:space="1" w:color="auto"/>
+        </w:pBdr>
+        <w:spacing w:line="276" w:lineRule="auto"/>
+        <w:rPr>
+          <w:u w:val="single"/>
+        </w:rPr>
+      </w:pPr>
+      <w:r>
+        <w:t>Therefore, the relationship between ICVIs and ARI is dependent on the number of principal components given as an input to the clustering algorith</w:t>
+      </w:r>
+      <w:r>
+        <w:t>m</w:t>
+      </w:r>
+    </w:p>
+    <w:p>
+      <w:pPr>
+        <w:pStyle w:val="ListParagraph"/>
+        <w:numPr>
+          <w:ilvl w:val="0"/>
+          <w:numId w:val="3"/>
+        </w:numPr>
+        <w:pBdr>
+          <w:bottom w:val="single" w:sz="6" w:space="1" w:color="auto"/>
+        </w:pBdr>
+        <w:spacing w:line="276" w:lineRule="auto"/>
+        <w:rPr>
+          <w:u w:val="single"/>
+        </w:rPr>
+      </w:pPr>
+      <w:r>
+        <w:t xml:space="preserve">AutoClustR’s </w:t>
+      </w:r>
+      <w:r>
+        <w:t>approach to clustering optimization has allowed us to investigate both problems by considering PC selection methods and ICVIs simultaneously, in a combinatorial fashion</w:t>
+      </w:r>
+    </w:p>
+    <w:p>
+      <w:pPr>
+        <w:pBdr>
+          <w:bottom w:val="single" w:sz="6" w:space="1" w:color="auto"/>
+        </w:pBdr>
+        <w:spacing w:line="276" w:lineRule="auto"/>
+        <w:rPr>
+          <w:u w:val="single"/>
+        </w:rPr>
+      </w:pPr>
+    </w:p>
+    <w:p>
+      <w:pPr>
+        <w:pBdr>
+          <w:bottom w:val="single" w:sz="6" w:space="1" w:color="auto"/>
+        </w:pBdr>
+        <w:spacing w:line="276" w:lineRule="auto"/>
+        <w:rPr>
+          <w:u w:val="single"/>
+        </w:rPr>
+      </w:pPr>
+    </w:p>
+    <w:p>
+      <w:pPr>
+        <w:pBdr>
+          <w:bottom w:val="single" w:sz="6" w:space="1" w:color="auto"/>
+        </w:pBdr>
+        <w:spacing w:line="276" w:lineRule="auto"/>
+        <w:rPr>
+          <w:u w:val="single"/>
+        </w:rPr>
+      </w:pPr>
+    </w:p>
+    <w:p>
+      <w:pPr>
+        <w:pBdr>
+          <w:bottom w:val="single" w:sz="6" w:space="1" w:color="auto"/>
+        </w:pBdr>
+        <w:spacing w:line="276" w:lineRule="auto"/>
+        <w:rPr>
+          <w:u w:val="single"/>
+        </w:rPr>
+      </w:pPr>
+    </w:p>
+    <w:p>
+      <w:pPr>
+        <w:spacing w:line="276" w:lineRule="auto"/>
+        <w:rPr>
+          <w:b/>
+          <w:bCs/>
+          <w:u w:val="single"/>
+        </w:rPr>
+      </w:pPr>
+    </w:p>
+    <w:p>
+      <w:pPr>
+        <w:spacing w:line="276" w:lineRule="auto"/>
+        <w:rPr>
+          <w:b/>
+          <w:bCs/>
+          <w:u w:val="single"/>
+        </w:rPr>
+      </w:pPr>
+    </w:p>
+    <w:p>
+      <w:pPr>
+        <w:spacing w:line="276" w:lineRule="auto"/>
+        <w:rPr>
+          <w:b/>
+          <w:bCs/>
+          <w:u w:val="single"/>
+        </w:rPr>
+      </w:pPr>
+      <w:r>
+        <w:rPr>
+          <w:b/>
+          <w:bCs/>
+          <w:u w:val="single"/>
+        </w:rPr>
+        <w:t>Results &amp; Discussion</w:t>
+      </w:r>
+    </w:p>
+    <w:p>
+      <w:pPr>
+        <w:spacing w:line="276" w:lineRule="auto"/>
+        <w:rPr>
+          <w:b/>
+          <w:bCs/>
+          <w:u w:val="single"/>
+        </w:rPr>
+      </w:pPr>
+    </w:p>
+    <w:p>
+      <w:pPr>
+        <w:pStyle w:val="ListParagraph"/>
+        <w:numPr>
+          <w:ilvl w:val="0"/>
+          <w:numId w:val="6"/>
+        </w:numPr>
+        <w:spacing w:line="276" w:lineRule="auto"/>
+      </w:pPr>
+      <w:r>
+        <w:t>A</w:t>
+      </w:r>
+      <w:r>
+        <w:t>utoClustR’s approach to clustering optimization has allowed us to investigate both problems by considering PC selection methods and ICVIs simultaneously, in a combinatorial fashio</w:t>
+      </w:r>
+      <w:r>
+        <w:t>n</w:t>
+      </w:r>
+    </w:p>
+    <w:p>
+      <w:pPr>
+        <w:pStyle w:val="ListParagraph"/>
+        <w:numPr>
+          <w:ilvl w:val="1"/>
+          <w:numId w:val="6"/>
+        </w:numPr>
+        <w:spacing w:line="276" w:lineRule="auto"/>
+      </w:pPr>
+      <w:r>
+        <w:t>In order to do so, we have selected five different gold-standard RNA-seq dataset.</w:t>
+      </w:r>
+    </w:p>
+    <w:p>
+      <w:pPr>
+        <w:pStyle w:val="ListParagraph"/>
+        <w:numPr>
+          <w:ilvl w:val="2"/>
+          <w:numId w:val="6"/>
+        </w:numPr>
+        <w:spacing w:line="276" w:lineRule="auto"/>
+        <w:rPr>
+          <w:rFonts w:ascii="Calibri" w:hAnsi="Calibri" w:cs="Calibri"/>
+        </w:rPr>
+      </w:pPr>
+      <w:r>
+        <w:rPr>
+          <w:rFonts w:ascii="Calibri" w:eastAsia="Arial" w:hAnsi="Calibri" w:cs="Calibri"/>
+          <w:color w:val="000000"/>
+        </w:rPr>
+        <w:t>In these</w:t>
+      </w:r>
+      <w:r>
+        <w:rPr>
+          <w:rFonts w:ascii="Calibri" w:eastAsia="Arial" w:hAnsi="Calibri" w:cs="Calibri"/>
+          <w:color w:val="000000"/>
+        </w:rPr>
+        <w:t xml:space="preserve"> datasets</w:t>
+      </w:r>
+      <w:r>
+        <w:rPr>
+          <w:rFonts w:ascii="Calibri" w:eastAsia="Arial" w:hAnsi="Calibri" w:cs="Calibri"/>
+          <w:color w:val="000000"/>
+        </w:rPr>
+        <w:t>,</w:t>
+      </w:r>
+      <w:r>
+        <w:rPr>
+          <w:rFonts w:ascii="Calibri" w:eastAsia="Arial" w:hAnsi="Calibri" w:cs="Calibri"/>
+          <w:color w:val="000000"/>
+        </w:rPr>
+        <w:t xml:space="preserve"> cell type assignments were made prior to scRNA-seq </w:t>
+      </w:r>
+      <w:r>
+        <w:rPr>
+          <w:rFonts w:ascii="Calibri" w:eastAsia="Arial" w:hAnsi="Calibri" w:cs="Calibri"/>
+          <w:color w:val="000000"/>
+        </w:rPr>
+        <w:t>using</w:t>
+      </w:r>
+      <w:r>
+        <w:rPr>
+          <w:rFonts w:ascii="Calibri" w:eastAsia="Arial" w:hAnsi="Calibri" w:cs="Calibri"/>
+          <w:color w:val="000000"/>
+        </w:rPr>
+        <w:t xml:space="preserve"> </w:t>
+      </w:r>
+      <w:r>
+        <w:rPr>
+          <w:rFonts w:ascii="Calibri" w:eastAsia="Arial" w:hAnsi="Calibri" w:cs="Calibri"/>
+          <w:color w:val="000000"/>
+        </w:rPr>
+        <w:t>cell morphology</w:t>
+      </w:r>
+      <w:r>
+        <w:rPr>
+          <w:rFonts w:ascii="Calibri" w:eastAsia="Arial" w:hAnsi="Calibri" w:cs="Calibri"/>
+          <w:color w:val="000000"/>
+        </w:rPr>
+        <w:t xml:space="preserve">, FACS purification, or other </w:t>
+      </w:r>
+      <w:r>
+        <w:rPr>
+          <w:rFonts w:ascii="Calibri" w:eastAsia="Arial" w:hAnsi="Calibri" w:cs="Calibri"/>
+          <w:color w:val="000000"/>
+        </w:rPr>
+        <w:t xml:space="preserve">non-transcriptomic characteristics </w:t>
+      </w:r>
+    </w:p>
+    <w:p>
+      <w:pPr>
+        <w:pStyle w:val="ListParagraph"/>
+        <w:numPr>
+          <w:ilvl w:val="3"/>
+          <w:numId w:val="6"/>
+        </w:numPr>
+        <w:spacing w:line="276" w:lineRule="auto"/>
+        <w:rPr>
+          <w:rFonts w:ascii="Calibri" w:hAnsi="Calibri" w:cs="Calibri"/>
+        </w:rPr>
+      </w:pPr>
+      <w:proofErr w:type="spellStart"/>
+      <w:r>
+        <w:rPr>
+          <w:rFonts w:ascii="Calibri" w:hAnsi="Calibri" w:cs="Calibri"/>
+        </w:rPr>
+        <w:t>Goolam</w:t>
+      </w:r>
+      <w:proofErr w:type="spellEnd"/>
+    </w:p>
+    <w:p>
+      <w:pPr>
+        <w:pStyle w:val="ListParagraph"/>
+        <w:numPr>
+          <w:ilvl w:val="3"/>
+          <w:numId w:val="6"/>
+        </w:numPr>
+        <w:spacing w:line="276" w:lineRule="auto"/>
+        <w:rPr>
+          <w:rFonts w:ascii="Calibri" w:hAnsi="Calibri" w:cs="Calibri"/>
+        </w:rPr>
+      </w:pPr>
+      <w:proofErr w:type="spellStart"/>
+      <w:r>
+        <w:rPr>
+          <w:rFonts w:ascii="Calibri" w:hAnsi="Calibri" w:cs="Calibri"/>
+        </w:rPr>
+        <w:t>Loh</w:t>
+      </w:r>
+      <w:proofErr w:type="spellEnd"/>
+    </w:p>
+    <w:p>
+      <w:pPr>
+        <w:pStyle w:val="ListParagraph"/>
+        <w:numPr>
+          <w:ilvl w:val="3"/>
+          <w:numId w:val="6"/>
+        </w:numPr>
+        <w:spacing w:line="276" w:lineRule="auto"/>
+        <w:rPr>
+          <w:rFonts w:ascii="Calibri" w:hAnsi="Calibri" w:cs="Calibri"/>
+        </w:rPr>
+      </w:pPr>
+      <w:proofErr w:type="spellStart"/>
+      <w:r>
+        <w:rPr>
+          <w:rFonts w:ascii="Calibri" w:hAnsi="Calibri" w:cs="Calibri"/>
+        </w:rPr>
+        <w:t>Kolodz</w:t>
+      </w:r>
+      <w:proofErr w:type="spellEnd"/>
+    </w:p>
+    <w:p>
+      <w:pPr>
+        <w:pStyle w:val="ListParagraph"/>
+        <w:numPr>
+          <w:ilvl w:val="3"/>
+          <w:numId w:val="6"/>
+        </w:numPr>
+        <w:spacing w:line="276" w:lineRule="auto"/>
+        <w:rPr>
+          <w:rFonts w:ascii="Calibri" w:hAnsi="Calibri" w:cs="Calibri"/>
+        </w:rPr>
+      </w:pPr>
+      <w:r>
+        <w:rPr>
+          <w:rFonts w:ascii="Calibri" w:hAnsi="Calibri" w:cs="Calibri"/>
+        </w:rPr>
+        <w:t>Pollen</w:t>
+      </w:r>
+    </w:p>
+    <w:p>
+      <w:pPr>
+        <w:pStyle w:val="ListParagraph"/>
+        <w:numPr>
+          <w:ilvl w:val="3"/>
+          <w:numId w:val="6"/>
+        </w:numPr>
+        <w:spacing w:line="276" w:lineRule="auto"/>
+        <w:rPr>
+          <w:rFonts w:ascii="Calibri" w:hAnsi="Calibri" w:cs="Calibri"/>
+        </w:rPr>
+      </w:pPr>
+      <w:proofErr w:type="spellStart"/>
+      <w:r>
+        <w:rPr>
+          <w:rFonts w:ascii="Calibri" w:hAnsi="Calibri" w:cs="Calibri"/>
+        </w:rPr>
+        <w:t>Ranum</w:t>
+      </w:r>
+      <w:proofErr w:type="spellEnd"/>
+    </w:p>
+    <w:p>
+      <w:pPr>
+        <w:pStyle w:val="ListParagraph"/>
+        <w:numPr>
+          <w:ilvl w:val="1"/>
+          <w:numId w:val="6"/>
+        </w:numPr>
+        <w:spacing w:line="276" w:lineRule="auto"/>
+      </w:pPr>
+      <w:r>
+        <w:lastRenderedPageBreak/>
+        <w:t>T</w:t>
+      </w:r>
+      <w:r>
+        <w:t>o determine the PC selection method and the ICVI most amenable to the AutoClustR/Seurat workflow, 100 different clustering solutions were generated</w:t>
+      </w:r>
+      <w:r>
+        <w:t xml:space="preserve"> in </w:t>
+      </w:r>
+      <w:r>
+        <w:t>Seurat</w:t>
+      </w:r>
+      <w:r>
+        <w:t xml:space="preserve"> using different parameter pair combinations</w:t>
+      </w:r>
+    </w:p>
+    <w:p>
+      <w:pPr>
+        <w:pStyle w:val="ListParagraph"/>
+        <w:numPr>
+          <w:ilvl w:val="1"/>
+          <w:numId w:val="6"/>
+        </w:numPr>
+        <w:spacing w:line="276" w:lineRule="auto"/>
+        <w:rPr>
+          <w:highlight w:val="yellow"/>
+        </w:rPr>
+      </w:pPr>
+      <w:r>
+        <w:rPr>
+          <w:highlight w:val="yellow"/>
+        </w:rPr>
+        <w:t>Th</w:t>
+      </w:r>
+      <w:r>
+        <w:rPr>
+          <w:highlight w:val="yellow"/>
+        </w:rPr>
+        <w:t>e dimensionality of the principal component space was iteratively increased, starting with two-dimensional space (PC 1 and 2) and gradually increasing to the maximum number of dimensions chosen</w:t>
+      </w:r>
+      <w:r>
+        <w:rPr>
+          <w:highlight w:val="yellow"/>
+        </w:rPr>
+        <w:t xml:space="preserve"> by a PC selection method (</w:t>
+      </w:r>
+      <w:r>
+        <w:rPr>
+          <w:highlight w:val="yellow"/>
+        </w:rPr>
+        <w:t>e.g., PC 1 through 45</w:t>
+      </w:r>
+      <w:r>
+        <w:rPr>
+          <w:highlight w:val="yellow"/>
+        </w:rPr>
+        <w:t>)</w:t>
+      </w:r>
+    </w:p>
+    <w:p>
+      <w:pPr>
+        <w:pStyle w:val="ListParagraph"/>
+        <w:numPr>
+          <w:ilvl w:val="2"/>
+          <w:numId w:val="6"/>
+        </w:numPr>
+        <w:spacing w:line="276" w:lineRule="auto"/>
+      </w:pPr>
+      <w:r>
+        <w:t>i.e., 100 solutions were generated using 2 principal components as input, then 3 principal components, then four, and so on</w:t>
+      </w:r>
+    </w:p>
+    <w:p>
+      <w:pPr>
+        <w:pStyle w:val="ListParagraph"/>
+        <w:numPr>
+          <w:ilvl w:val="2"/>
+          <w:numId w:val="6"/>
+        </w:numPr>
+        <w:spacing w:line="276" w:lineRule="auto"/>
+      </w:pPr>
+      <w:r>
+        <w:t>Between 2,500 and 4,400 clustering solutions were generated for each dataset</w:t>
+      </w:r>
+    </w:p>
+    <w:p>
+      <w:pPr>
+        <w:pStyle w:val="ListParagraph"/>
+        <w:numPr>
+          <w:ilvl w:val="1"/>
+          <w:numId w:val="6"/>
+        </w:numPr>
+        <w:spacing w:line="276" w:lineRule="auto"/>
+      </w:pPr>
+      <w:r>
+        <w:rPr>
+          <w:highlight w:val="yellow"/>
+        </w:rPr>
+        <w:t xml:space="preserve">Each of the clustering solutions was </w:t>
+      </w:r>
+      <w:r>
+        <w:rPr>
+          <w:highlight w:val="yellow"/>
+        </w:rPr>
+        <w:t>assigned an objective score, where the adjusted Rand index (ARI) was used to determine the concordance between the clustering solution and the researcher defined identities of the cell types</w:t>
+      </w:r>
+    </w:p>
+    <w:p>
+      <w:pPr>
+        <w:pStyle w:val="ListParagraph"/>
+        <w:numPr>
+          <w:ilvl w:val="1"/>
+          <w:numId w:val="6"/>
+        </w:numPr>
+        <w:spacing w:line="276" w:lineRule="auto"/>
+      </w:pPr>
+      <w:r>
+        <w:t xml:space="preserve">Then, </w:t>
+      </w:r>
+      <w:r>
+        <w:t>each clustering solution was scored using four different ICVIs</w:t>
+      </w:r>
+    </w:p>
+    <w:p>
+      <w:pPr>
+        <w:pStyle w:val="ListParagraph"/>
+        <w:numPr>
+          <w:ilvl w:val="3"/>
+          <w:numId w:val="6"/>
+        </w:numPr>
+        <w:spacing w:line="276" w:lineRule="auto"/>
+      </w:pPr>
+      <w:r>
+        <w:t>Silhouette</w:t>
+      </w:r>
+    </w:p>
+    <w:p>
+      <w:pPr>
+        <w:pStyle w:val="ListParagraph"/>
+        <w:numPr>
+          <w:ilvl w:val="3"/>
+          <w:numId w:val="6"/>
+        </w:numPr>
+        <w:spacing w:line="276" w:lineRule="auto"/>
+      </w:pPr>
+      <w:r>
+        <w:t>Dunn</w:t>
+      </w:r>
+    </w:p>
+    <w:p>
+      <w:pPr>
+        <w:pStyle w:val="ListParagraph"/>
+        <w:numPr>
+          <w:ilvl w:val="3"/>
+          <w:numId w:val="6"/>
+        </w:numPr>
+        <w:spacing w:line="276" w:lineRule="auto"/>
+      </w:pPr>
+      <w:r>
+        <w:t>Davies-Bouldin</w:t>
+      </w:r>
+    </w:p>
+    <w:p>
+      <w:pPr>
+        <w:pStyle w:val="ListParagraph"/>
+        <w:numPr>
+          <w:ilvl w:val="3"/>
+          <w:numId w:val="6"/>
+        </w:numPr>
+        <w:spacing w:line="276" w:lineRule="auto"/>
+      </w:pPr>
+      <w:proofErr w:type="spellStart"/>
+      <w:r>
+        <w:t>Calihinski-Harabasz</w:t>
+      </w:r>
+      <w:proofErr w:type="spellEnd"/>
+    </w:p>
+    <w:p>
+      <w:pPr>
+        <w:pStyle w:val="ListParagraph"/>
+        <w:numPr>
+          <w:ilvl w:val="2"/>
+          <w:numId w:val="6"/>
+        </w:numPr>
+        <w:spacing w:line="276" w:lineRule="auto"/>
+      </w:pPr>
+      <w:r>
+        <w:t xml:space="preserve">The ICVI scores were calculated </w:t>
+      </w:r>
+      <w:r>
+        <w:t>from</w:t>
+      </w:r>
+      <w:r>
+        <w:t xml:space="preserve"> the same cellular embeddings that were used for clustering (i.e., if the SNN was constructed from PCs 1-10, then the ICVI scores were calculated based on cellular embeddings in 10</w:t>
+      </w:r>
+      <w:r>
+        <w:t>-</w:t>
+      </w:r>
+      <w:r>
+        <w:t>dimensional space</w:t>
+      </w:r>
+      <w:r>
+        <w:t>)</w:t>
+      </w:r>
+    </w:p>
+    <w:p>
+      <w:pPr>
+        <w:pStyle w:val="ListParagraph"/>
+        <w:numPr>
+          <w:ilvl w:val="1"/>
+          <w:numId w:val="6"/>
+        </w:numPr>
+        <w:spacing w:line="276" w:lineRule="auto"/>
+      </w:pPr>
+      <w:r>
+        <w:t>Then, we tested the correlation between the external and internal validation indices</w:t>
+      </w:r>
+    </w:p>
+    <w:p>
+      <w:pPr>
+        <w:pStyle w:val="ListParagraph"/>
+        <w:numPr>
+          <w:ilvl w:val="1"/>
+          <w:numId w:val="6"/>
+        </w:numPr>
+        <w:spacing w:line="276" w:lineRule="auto"/>
+      </w:pPr>
+      <w:r>
+        <w:t>We reasoned that higher correlation makes it more likely that if you maximize and ICVI, you are in fact maximizing the true cluster quality</w:t>
+      </w:r>
+    </w:p>
+    <w:p>
+      <w:pPr>
+        <w:pStyle w:val="ListParagraph"/>
+        <w:numPr>
+          <w:ilvl w:val="1"/>
+          <w:numId w:val="6"/>
+        </w:numPr>
+        <w:spacing w:line="276" w:lineRule="auto"/>
+      </w:pPr>
+      <w:r>
+        <w:t xml:space="preserve">Due to the frequently non-linear relationship between the two sets of scores, we opted to test correlation using Spearman’s rho. </w:t>
+      </w:r>
+    </w:p>
+    <w:p>
+      <w:pPr>
+        <w:pStyle w:val="ListParagraph"/>
+        <w:numPr>
+          <w:ilvl w:val="2"/>
+          <w:numId w:val="6"/>
+        </w:numPr>
+        <w:spacing w:line="276" w:lineRule="auto"/>
+      </w:pPr>
+      <w:r>
+        <w:t xml:space="preserve">Within the context of optimization, it is more important that a metric increase </w:t>
+      </w:r>
+      <w:r>
+        <w:t>monotonically</w:t>
+      </w:r>
+      <w:r>
+        <w:t xml:space="preserve"> than linearly</w:t>
+      </w:r>
+    </w:p>
+    <w:p>
+      <w:pPr>
+        <w:pStyle w:val="ListParagraph"/>
+        <w:numPr>
+          <w:ilvl w:val="0"/>
+          <w:numId w:val="6"/>
+        </w:numPr>
+        <w:spacing w:line="276" w:lineRule="auto"/>
+      </w:pPr>
+      <w:r>
+        <w:t>While the dimensionality of the cellular embeddings didn’t change between clustering and scoring, we tested four variations of principal component space</w:t>
+      </w:r>
+    </w:p>
+    <w:p>
+      <w:pPr>
+        <w:pStyle w:val="ListParagraph"/>
+        <w:numPr>
+          <w:ilvl w:val="1"/>
+          <w:numId w:val="6"/>
+        </w:numPr>
+        <w:spacing w:line="276" w:lineRule="auto"/>
+      </w:pPr>
+      <w:r>
+        <w:t>Standardization: Principal components were standardized such that the mean position was 0 and the standard deviation/z-score was 1</w:t>
+      </w:r>
+    </w:p>
+    <w:p>
+      <w:pPr>
+        <w:pStyle w:val="ListParagraph"/>
+        <w:numPr>
+          <w:ilvl w:val="2"/>
+          <w:numId w:val="6"/>
+        </w:numPr>
+        <w:spacing w:line="276" w:lineRule="auto"/>
+      </w:pPr>
+      <w:r>
+        <w:t xml:space="preserve">This has the effect of “weighting” principal components equally. </w:t>
+      </w:r>
+    </w:p>
+    <w:p>
+      <w:pPr>
+        <w:pStyle w:val="ListParagraph"/>
+        <w:numPr>
+          <w:ilvl w:val="2"/>
+          <w:numId w:val="6"/>
+        </w:numPr>
+        <w:spacing w:line="276" w:lineRule="auto"/>
+      </w:pPr>
+      <w:r>
+        <w:t>We reasoned that doing so would enable the detection of subtle transcriptional differences which may not be encoded in the first few principal components</w:t>
+      </w:r>
+    </w:p>
+    <w:p>
+      <w:pPr>
+        <w:pStyle w:val="ListParagraph"/>
+        <w:numPr>
+          <w:ilvl w:val="1"/>
+          <w:numId w:val="6"/>
+        </w:numPr>
+        <w:spacing w:line="276" w:lineRule="auto"/>
+      </w:pPr>
+      <w:r>
+        <w:t xml:space="preserve">Distance metrics: We used both Euclidean and Manhattan distance metrics as input to the ICVI algorithms </w:t>
+      </w:r>
+    </w:p>
+    <w:p>
+      <w:pPr>
+        <w:pStyle w:val="ListParagraph"/>
+        <w:numPr>
+          <w:ilvl w:val="2"/>
+          <w:numId w:val="6"/>
+        </w:numPr>
+        <w:spacing w:before="240" w:line="276" w:lineRule="auto"/>
+      </w:pPr>
+      <w:r>
+        <w:t xml:space="preserve">Euclidean = Sqrt( </w:t>
+      </w:r>
+      <w:r>
+        <w:sym w:font="Symbol" w:char="F053"/>
+      </w:r>
+      <w:r>
+        <w:t xml:space="preserve"> (x</w:t>
+      </w:r>
+      <w:r>
+        <w:rPr>
+          <w:vertAlign w:val="subscript"/>
+        </w:rPr>
+        <w:t>i</w:t>
+      </w:r>
+      <w:r>
+        <w:t>-</w:t>
+      </w:r>
+      <w:proofErr w:type="spellStart"/>
+      <w:r>
+        <w:t>y</w:t>
+      </w:r>
+      <w:r>
+        <w:rPr>
+          <w:vertAlign w:val="subscript"/>
+        </w:rPr>
+        <w:t>i</w:t>
+      </w:r>
+      <w:proofErr w:type="spellEnd"/>
+      <w:r>
+        <w:t>)</w:t>
+      </w:r>
+      <w:proofErr w:type="gramStart"/>
+      <w:r>
+        <w:rPr>
+          <w:vertAlign w:val="superscript"/>
+        </w:rPr>
+        <w:t xml:space="preserve">2 </w:t>
+      </w:r>
+      <w:r>
+        <w:t>)</w:t>
+      </w:r>
+      <w:proofErr w:type="gramEnd"/>
+      <w:r>
+        <w:t xml:space="preserve"> for (x1, x2, … </w:t>
+      </w:r>
+      <w:proofErr w:type="spellStart"/>
+      <w:r>
+        <w:t>xn</w:t>
+      </w:r>
+      <w:proofErr w:type="spellEnd"/>
+      <w:r>
+        <w:t>) and (y1, y2, …</w:t>
+      </w:r>
+      <w:proofErr w:type="spellStart"/>
+      <w:r>
+        <w:t>yn</w:t>
+      </w:r>
+      <w:proofErr w:type="spellEnd"/>
+      <w:r>
+        <w:t>)</w:t>
+      </w:r>
+    </w:p>
+    <w:p>
+      <w:pPr>
+        <w:pStyle w:val="ListParagraph"/>
+        <w:numPr>
+          <w:ilvl w:val="2"/>
+          <w:numId w:val="6"/>
+        </w:numPr>
+        <w:spacing w:before="240" w:line="276" w:lineRule="auto"/>
+      </w:pPr>
+      <w:r>
+        <w:t xml:space="preserve">Manhattan =  </w:t>
+      </w:r>
+      <w:r>
+        <w:sym w:font="Symbol" w:char="F053"/>
+      </w:r>
+      <w:r>
+        <w:t xml:space="preserve"> </w:t>
+      </w:r>
+      <w:r>
+        <w:t>|</w:t>
+      </w:r>
+      <w:r>
+        <w:t>x</w:t>
+      </w:r>
+      <w:r>
+        <w:rPr>
+          <w:vertAlign w:val="subscript"/>
+        </w:rPr>
+        <w:t>i</w:t>
+      </w:r>
+      <w:r>
+        <w:t>-</w:t>
+      </w:r>
+      <w:proofErr w:type="spellStart"/>
+      <w:r>
+        <w:t>y</w:t>
+      </w:r>
+      <w:r>
+        <w:rPr>
+          <w:vertAlign w:val="subscript"/>
+        </w:rPr>
+        <w:t>i</w:t>
+      </w:r>
+      <w:proofErr w:type="spellEnd"/>
+      <w:r>
+        <w:t xml:space="preserve">| </w:t>
+      </w:r>
+      <w:proofErr w:type="gramStart"/>
+      <w:r>
+        <w:t>“ “</w:t>
+      </w:r>
+      <w:proofErr w:type="gramEnd"/>
+    </w:p>
+    <w:p>
+      <w:pPr>
+        <w:pStyle w:val="ListParagraph"/>
+        <w:numPr>
+          <w:ilvl w:val="2"/>
+          <w:numId w:val="6"/>
+        </w:numPr>
+        <w:spacing w:before="240" w:line="276" w:lineRule="auto"/>
+      </w:pPr>
+      <w:r>
+        <w:rPr>
+          <w:b/>
+          <w:bCs/>
+          <w:sz w:val="26"/>
+          <w:szCs w:val="26"/>
+        </w:rPr>
+        <w:lastRenderedPageBreak/>
+        <w:t>Need to cite a reason why</w:t>
+      </w:r>
+      <w:r>
+        <w:rPr>
+          <w:b/>
+          <w:bCs/>
+          <w:sz w:val="26"/>
+          <w:szCs w:val="26"/>
+        </w:rPr>
+        <w:t xml:space="preserve"> CH was not tested w/ Manhattan</w:t>
+      </w:r>
+    </w:p>
+    <w:p>
+      <w:pPr>
+        <w:pStyle w:val="ListParagraph"/>
+        <w:numPr>
+          <w:ilvl w:val="1"/>
+          <w:numId w:val="6"/>
+        </w:numPr>
+        <w:spacing w:before="240" w:line="276" w:lineRule="auto"/>
+      </w:pPr>
+      <w:r>
+        <w:t xml:space="preserve">Combining both standardization </w:t>
+      </w:r>
+      <w:r>
+        <w:t>and the different possible distance metrics gives four different transformations of the cellular embeddings to consider across 4 separate ICVIs</w:t>
+      </w:r>
+    </w:p>
+    <w:p>
+      <w:pPr>
+        <w:pStyle w:val="ListParagraph"/>
+        <w:numPr>
+          <w:ilvl w:val="1"/>
+          <w:numId w:val="6"/>
+        </w:numPr>
+        <w:spacing w:before="240" w:line="276" w:lineRule="auto"/>
+      </w:pPr>
+      <w:r>
+        <w:t>This resulted in a total of 16</w:t>
+      </w:r>
+      <w:r>
+        <w:t xml:space="preserve"> (14)</w:t>
+      </w:r>
+      <w:r>
+        <w:t xml:space="preserve"> different validation measures to test for each of the 5 datasets</w:t>
+      </w:r>
+    </w:p>
+    <w:p>
+      <w:pPr>
+        <w:pStyle w:val="ListParagraph"/>
+        <w:numPr>
+          <w:ilvl w:val="0"/>
+          <w:numId w:val="6"/>
+        </w:numPr>
+        <w:spacing w:before="240" w:line="276" w:lineRule="auto"/>
+      </w:pPr>
+      <w:r>
+        <w:t>Seven different strategies for PC selection were compared</w:t>
+      </w:r>
+    </w:p>
+    <w:p>
+      <w:pPr>
+        <w:pStyle w:val="ListParagraph"/>
+        <w:numPr>
+          <w:ilvl w:val="1"/>
+          <w:numId w:val="6"/>
+        </w:numPr>
+        <w:spacing w:before="240" w:line="276" w:lineRule="auto"/>
+      </w:pPr>
+      <w:r>
+        <w:t xml:space="preserve">Some have been discussed going as far back as ?1960s, although it’s not uncommon for </w:t>
+      </w:r>
+      <w:r>
+        <w:t>platforms to implement their own PC selection method with little-to-no justification</w:t>
+      </w:r>
+    </w:p>
+    <w:p>
+      <w:pPr>
+        <w:pStyle w:val="ListParagraph"/>
+        <w:numPr>
+          <w:ilvl w:val="2"/>
+          <w:numId w:val="6"/>
+        </w:numPr>
+        <w:spacing w:before="240" w:line="276" w:lineRule="auto"/>
+      </w:pPr>
+      <w:r>
+        <w:t>SE Scree</w:t>
+      </w:r>
+    </w:p>
+    <w:p>
+      <w:pPr>
+        <w:pStyle w:val="ListParagraph"/>
+        <w:numPr>
+          <w:ilvl w:val="2"/>
+          <w:numId w:val="6"/>
+        </w:numPr>
+        <w:spacing w:before="240" w:line="276" w:lineRule="auto"/>
+      </w:pPr>
+      <w:r>
+        <w:t>Multiple Regression</w:t>
+      </w:r>
+    </w:p>
+    <w:p>
+      <w:pPr>
+        <w:pStyle w:val="ListParagraph"/>
+        <w:numPr>
+          <w:ilvl w:val="2"/>
+          <w:numId w:val="6"/>
+        </w:numPr>
+        <w:spacing w:before="240" w:line="276" w:lineRule="auto"/>
+      </w:pPr>
+      <w:r>
+        <w:t>Cattell-Nelson-Gorsuch</w:t>
+      </w:r>
+    </w:p>
+    <w:p>
+      <w:pPr>
+        <w:pStyle w:val="ListParagraph"/>
+        <w:numPr>
+          <w:ilvl w:val="2"/>
+          <w:numId w:val="6"/>
+        </w:numPr>
+        <w:spacing w:before="240" w:line="276" w:lineRule="auto"/>
+      </w:pPr>
+      <w:r>
+        <w:t>Seurat’s Jackstraw</w:t>
+      </w:r>
+      <w:r>
+        <w:t xml:space="preserve"> (Still </w:t>
+      </w:r>
+      <w:proofErr w:type="gramStart"/>
+      <w:r>
+        <w:t>have to</w:t>
+      </w:r>
+      <w:proofErr w:type="gramEnd"/>
+      <w:r>
+        <w:t xml:space="preserve"> look this up if I want to describe it</w:t>
+      </w:r>
+      <w:r>
+        <w:t>)</w:t>
+      </w:r>
+    </w:p>
+    <w:p>
+      <w:pPr>
+        <w:pStyle w:val="ListParagraph"/>
+        <w:numPr>
+          <w:ilvl w:val="3"/>
+          <w:numId w:val="6"/>
+        </w:numPr>
+        <w:spacing w:before="240" w:line="276" w:lineRule="auto"/>
+      </w:pPr>
+      <w:r>
+        <w:t xml:space="preserve">Make sure to state that Seurat + the </w:t>
+      </w:r>
+      <w:proofErr w:type="spellStart"/>
+      <w:r>
+        <w:t>satija</w:t>
+      </w:r>
+      <w:proofErr w:type="spellEnd"/>
+      <w:r>
+        <w:t xml:space="preserve"> lab has repeatedly said that, if you’re using </w:t>
+      </w:r>
+      <w:proofErr w:type="spellStart"/>
+      <w:r>
+        <w:t>SCTransform</w:t>
+      </w:r>
+      <w:proofErr w:type="spellEnd"/>
+      <w:r>
+        <w:t>, you can basically pick as many PCs as you want.</w:t>
+      </w:r>
+    </w:p>
+    <w:p>
+      <w:pPr>
+        <w:pStyle w:val="ListParagraph"/>
+        <w:numPr>
+          <w:ilvl w:val="2"/>
+          <w:numId w:val="6"/>
+        </w:numPr>
+        <w:spacing w:before="240" w:line="276" w:lineRule="auto"/>
+      </w:pPr>
+      <w:r>
+        <w:t xml:space="preserve">CIDR’s </w:t>
+      </w:r>
+      <w:r>
+        <w:t>((</w:t>
+      </w:r>
+      <w:hyperlink r:id="rId5" w:history="1">
+        <w:r>
+          <w:rPr>
+            <w:rStyle w:val="Hyperlink"/>
+          </w:rPr>
+          <w:t>https://github.com/VCCRI/CIDR/blob/master/R/calc_npc.R</w:t>
+        </w:r>
+        <w:r>
+          <w:rPr>
+            <w:rStyle w:val="Hyperlink"/>
+          </w:rPr>
+          <w:t>)</w:t>
+        </w:r>
+      </w:hyperlink>
+      <w:r>
+        <w:t>)</w:t>
+      </w:r>
+    </w:p>
+    <w:p>
+      <w:pPr>
+        <w:pStyle w:val="ListParagraph"/>
+        <w:numPr>
+          <w:ilvl w:val="2"/>
+          <w:numId w:val="6"/>
+        </w:numPr>
+        <w:spacing w:before="240" w:line="276" w:lineRule="auto"/>
+      </w:pPr>
+      <w:proofErr w:type="spellStart"/>
+      <w:r>
+        <w:t>CellTrails</w:t>
+      </w:r>
+      <w:proofErr w:type="spellEnd"/>
+    </w:p>
+    <w:p>
+      <w:pPr>
+        <w:pStyle w:val="ListParagraph"/>
+        <w:numPr>
+          <w:ilvl w:val="2"/>
+          <w:numId w:val="6"/>
+        </w:numPr>
+        <w:spacing w:before="240" w:line="276" w:lineRule="auto"/>
+      </w:pPr>
+      <w:r>
+        <w:t xml:space="preserve">A custom method </w:t>
+      </w:r>
+      <w:r>
+        <w:t>we have implemented</w:t>
+      </w:r>
+    </w:p>
+    <w:p>
+      <w:pPr>
+        <w:pStyle w:val="ListParagraph"/>
+        <w:numPr>
+          <w:ilvl w:val="1"/>
+          <w:numId w:val="6"/>
+        </w:numPr>
+        <w:spacing w:before="240" w:line="276" w:lineRule="auto"/>
+        <w:rPr>
+          <w:highlight w:val="yellow"/>
+        </w:rPr>
+      </w:pPr>
+      <w:r>
+        <w:rPr>
+          <w:highlight w:val="yellow"/>
+        </w:rPr>
+        <w:t xml:space="preserve">By clustering and calculating ICVIs in different PC spaces, we </w:t>
+      </w:r>
+      <w:proofErr w:type="gramStart"/>
+      <w:r>
+        <w:rPr>
+          <w:highlight w:val="yellow"/>
+        </w:rPr>
+        <w:t>are able to</w:t>
+      </w:r>
+      <w:proofErr w:type="gramEnd"/>
+      <w:r>
+        <w:rPr>
+          <w:highlight w:val="yellow"/>
+        </w:rPr>
+        <w:t xml:space="preserve"> compare which method of principal component selection results in a dimensionality most useful for cluster quality evaluation</w:t>
+      </w:r>
+      <w:r>
+        <w:rPr>
+          <w:highlight w:val="yellow"/>
+        </w:rPr>
+        <w:t xml:space="preserve">.       </w:t>
+      </w:r>
+    </w:p>
+    <w:p>
+      <w:pPr>
+        <w:pStyle w:val="ListParagraph"/>
+        <w:numPr>
+          <w:ilvl w:val="2"/>
+          <w:numId w:val="6"/>
+        </w:numPr>
+        <w:spacing w:before="240" w:line="276" w:lineRule="auto"/>
+      </w:pPr>
+      <w:r>
+        <w:t>This is a novel approach to the problem of principal component selection/retention</w:t>
+      </w:r>
+    </w:p>
+    <w:p>
+      <w:pPr>
+        <w:pStyle w:val="ListParagraph"/>
+        <w:numPr>
+          <w:ilvl w:val="2"/>
+          <w:numId w:val="6"/>
+        </w:numPr>
+        <w:spacing w:before="240" w:line="276" w:lineRule="auto"/>
+      </w:pPr>
+      <w:r>
+        <w:t xml:space="preserve">However, we provide no theoretical justification for </w:t>
+      </w:r>
+      <w:r>
+        <w:t>uses other</w:t>
+      </w:r>
+      <w:r>
+        <w:t xml:space="preserve"> than selecting the best ICVI upon which to optimize clustering</w:t>
+      </w:r>
+    </w:p>
+    <w:p>
+      <w:pPr>
+        <w:pStyle w:val="ListParagraph"/>
+        <w:numPr>
+          <w:ilvl w:val="0"/>
+          <w:numId w:val="6"/>
+        </w:numPr>
+        <w:spacing w:before="240" w:line="276" w:lineRule="auto"/>
+      </w:pPr>
+      <w:r>
+        <w:t>Figure 2 Caption</w:t>
+      </w:r>
+    </w:p>
+    <w:p>
+      <w:pPr>
+        <w:pStyle w:val="ListParagraph"/>
+        <w:numPr>
+          <w:ilvl w:val="1"/>
+          <w:numId w:val="6"/>
+        </w:numPr>
+        <w:spacing w:before="240" w:line="276" w:lineRule="auto"/>
+      </w:pPr>
+      <w:r>
+        <w:t>A-e Elbow plot showing the variance explained by each principal component</w:t>
+      </w:r>
+    </w:p>
+    <w:p>
+      <w:pPr>
+        <w:pStyle w:val="ListParagraph"/>
+        <w:numPr>
+          <w:ilvl w:val="1"/>
+          <w:numId w:val="6"/>
+        </w:numPr>
+        <w:spacing w:before="240" w:line="276" w:lineRule="auto"/>
+      </w:pPr>
+      <w:r>
+        <w:t>Heatmaps showing correlation betwee</w:t>
+      </w:r>
+      <w:r>
+        <w:t>n</w:t>
+      </w:r>
+      <w:r>
+        <w:t xml:space="preserve"> ICVI</w:t>
+      </w:r>
+      <w:r>
+        <w:t xml:space="preserve">s and ARI for 100 different clustering solutions generated in Seurat. </w:t>
+      </w:r>
+    </w:p>
+    <w:p>
+      <w:pPr>
+        <w:pStyle w:val="ListParagraph"/>
+        <w:numPr>
+          <w:ilvl w:val="1"/>
+          <w:numId w:val="6"/>
+        </w:numPr>
+        <w:spacing w:before="240" w:line="276" w:lineRule="auto"/>
+      </w:pPr>
+      <w:r>
+        <w:t xml:space="preserve">Clustering and ICVI calculation </w:t>
+      </w:r>
+      <w:proofErr w:type="gramStart"/>
+      <w:r>
+        <w:t>was</w:t>
+      </w:r>
+      <w:proofErr w:type="gramEnd"/>
+      <w:r>
+        <w:t xml:space="preserve"> performed using the same dimensionality, which increased from left to right</w:t>
+      </w:r>
+    </w:p>
+    <w:p>
+      <w:pPr>
+        <w:pStyle w:val="ListParagraph"/>
+        <w:numPr>
+          <w:ilvl w:val="1"/>
+          <w:numId w:val="6"/>
+        </w:numPr>
+        <w:spacing w:before="240" w:line="276" w:lineRule="auto"/>
+      </w:pPr>
+      <w:r>
+        <w:t>Colored dots indicate the PC number selected using a given PC selection algorithm</w:t>
+      </w:r>
+    </w:p>
+    <w:p>
+      <w:pPr>
+        <w:pStyle w:val="ListParagraph"/>
+        <w:numPr>
+          <w:ilvl w:val="0"/>
+          <w:numId w:val="6"/>
+        </w:numPr>
+        <w:spacing w:before="240" w:line="276" w:lineRule="auto"/>
+      </w:pPr>
+      <w:r>
+        <w:t>Silhouette index performed the best</w:t>
+      </w:r>
+    </w:p>
+    <w:p>
+      <w:pPr>
+        <w:pStyle w:val="ListParagraph"/>
+        <w:numPr>
+          <w:ilvl w:val="1"/>
+          <w:numId w:val="6"/>
+        </w:numPr>
+        <w:spacing w:before="240" w:line="276" w:lineRule="auto"/>
+      </w:pPr>
+      <w:r>
+        <w:t>Silhouette index performs the best</w:t>
+      </w:r>
+    </w:p>
+    <w:p>
+      <w:pPr>
+        <w:pStyle w:val="ListParagraph"/>
+        <w:numPr>
+          <w:ilvl w:val="1"/>
+          <w:numId w:val="6"/>
+        </w:numPr>
+        <w:spacing w:before="240" w:line="276" w:lineRule="auto"/>
+      </w:pPr>
+      <w:r>
+        <w:t>Using Manhattan distance outperformed Euclidean distance</w:t>
+      </w:r>
+    </w:p>
+    <w:p>
+      <w:pPr>
+        <w:pStyle w:val="ListParagraph"/>
+        <w:numPr>
+          <w:ilvl w:val="1"/>
+          <w:numId w:val="6"/>
+        </w:numPr>
+        <w:spacing w:before="240" w:line="276" w:lineRule="auto"/>
+      </w:pPr>
+      <w:r>
+        <w:t>Standardizing didn’t significantly improve performance</w:t>
+      </w:r>
+    </w:p>
+    <w:p>
+      <w:pPr>
+        <w:pStyle w:val="ListParagraph"/>
+        <w:numPr>
+          <w:ilvl w:val="0"/>
+          <w:numId w:val="6"/>
+        </w:numPr>
+        <w:spacing w:before="240" w:line="276" w:lineRule="auto"/>
+      </w:pPr>
+      <w:r>
+        <w:t>Silhouette index has a second advantage over the other ICVIs we studied</w:t>
+      </w:r>
+    </w:p>
+    <w:p>
+      <w:pPr>
+        <w:pStyle w:val="ListParagraph"/>
+        <w:numPr>
+          <w:ilvl w:val="1"/>
+          <w:numId w:val="6"/>
+        </w:numPr>
+        <w:spacing w:before="240" w:line="276" w:lineRule="auto"/>
+      </w:pPr>
+      <w:r>
+        <w:t xml:space="preserve">The silhouette index </w:t>
+      </w:r>
+      <w:proofErr w:type="gramStart"/>
+      <w:r>
+        <w:t>actually assigns</w:t>
+      </w:r>
+      <w:proofErr w:type="gramEnd"/>
+      <w:r>
+        <w:t xml:space="preserve"> scores to individual cells, based on</w:t>
+      </w:r>
+    </w:p>
+    <w:p>
+      <w:pPr>
+        <w:pStyle w:val="ListParagraph"/>
+        <w:numPr>
+          <w:ilvl w:val="1"/>
+          <w:numId w:val="6"/>
+        </w:numPr>
+        <w:spacing w:before="240" w:line="276" w:lineRule="auto"/>
+        <w:rPr>
+          <w:highlight w:val="yellow"/>
+        </w:rPr>
+      </w:pPr>
+      <w:r>
+        <w:rPr>
+          <w:highlight w:val="yellow"/>
+        </w:rPr>
+        <w:t xml:space="preserve">Define silhouette index here </w:t>
+      </w:r>
+    </w:p>
+    <w:p>
+      <w:pPr>
+        <w:pStyle w:val="ListParagraph"/>
+        <w:numPr>
+          <w:ilvl w:val="1"/>
+          <w:numId w:val="6"/>
+        </w:numPr>
+        <w:spacing w:before="240" w:line="276" w:lineRule="auto"/>
+      </w:pPr>
+      <w:r>
+        <w:lastRenderedPageBreak/>
+        <w:t>By averaging the silhouette scores of all cells within a cluster, it’s possible to assign scores to each cluster</w:t>
+      </w:r>
+    </w:p>
+    <w:p>
+      <w:pPr>
+        <w:pStyle w:val="ListParagraph"/>
+        <w:numPr>
+          <w:ilvl w:val="1"/>
+          <w:numId w:val="6"/>
+        </w:numPr>
+        <w:spacing w:before="240" w:line="276" w:lineRule="auto"/>
+      </w:pPr>
+      <w:r>
+        <w:t xml:space="preserve">This enables the second step in AutoClustR workflow: </w:t>
+      </w:r>
+      <w:proofErr w:type="spellStart"/>
+      <w:r>
+        <w:t>Subclustering</w:t>
+      </w:r>
+      <w:proofErr w:type="spellEnd"/>
+    </w:p>
+    <w:p>
+      <w:pPr>
+        <w:pStyle w:val="ListParagraph"/>
+        <w:numPr>
+          <w:ilvl w:val="1"/>
+          <w:numId w:val="6"/>
+        </w:numPr>
+        <w:spacing w:before="240" w:line="276" w:lineRule="auto"/>
+      </w:pPr>
+      <w:r>
+        <w:t xml:space="preserve">By scoring clusters individually, you can select the “worst” clusters for </w:t>
+      </w:r>
+      <w:proofErr w:type="spellStart"/>
+      <w:r>
+        <w:t>subclustering</w:t>
+      </w:r>
+      <w:proofErr w:type="spellEnd"/>
+    </w:p>
+    <w:p>
+      <w:pPr>
+        <w:pStyle w:val="ListParagraph"/>
+        <w:numPr>
+          <w:ilvl w:val="0"/>
+          <w:numId w:val="6"/>
+        </w:numPr>
+        <w:spacing w:before="240" w:line="276" w:lineRule="auto"/>
+      </w:pPr>
+      <w:r>
+        <w:t>Sub</w:t>
+      </w:r>
+      <w:r>
+        <w:t xml:space="preserve">-clustering </w:t>
+      </w:r>
+    </w:p>
+    <w:p>
+      <w:pPr>
+        <w:pStyle w:val="ListParagraph"/>
+        <w:numPr>
+          <w:ilvl w:val="1"/>
+          <w:numId w:val="6"/>
+        </w:numPr>
+        <w:spacing w:before="240" w:line="276" w:lineRule="auto"/>
+      </w:pPr>
+      <w:r>
+        <w:t>Sub-clustering just selects individual clusters and re-runs AutoClustR, optimizing parameters for SNN graph construction and Louvain clustering</w:t>
+      </w:r>
+    </w:p>
+    <w:p>
+      <w:pPr>
+        <w:pStyle w:val="ListParagraph"/>
+        <w:numPr>
+          <w:ilvl w:val="1"/>
+          <w:numId w:val="6"/>
+        </w:numPr>
+        <w:spacing w:before="240" w:line="276" w:lineRule="auto"/>
+      </w:pPr>
+      <w:r>
+        <w:t xml:space="preserve">In so doing, AutoClustR </w:t>
+      </w:r>
+      <w:proofErr w:type="gramStart"/>
+      <w:r>
+        <w:t>is able to</w:t>
+      </w:r>
+      <w:proofErr w:type="gramEnd"/>
+      <w:r>
+        <w:t xml:space="preserve"> identify small, transcriptionally subtle sub-clusters without breaking true clusters apart into distinct groups with questionable biological validity</w:t>
+      </w:r>
+    </w:p>
+    <w:p>
+      <w:pPr>
+        <w:pStyle w:val="ListParagraph"/>
+        <w:numPr>
+          <w:ilvl w:val="0"/>
+          <w:numId w:val="6"/>
+        </w:numPr>
+        <w:spacing w:before="240" w:line="276" w:lineRule="auto"/>
+      </w:pPr>
+    </w:p>
+    <w:p>
+      <w:pPr>
+        <w:spacing w:before="240" w:line="276" w:lineRule="auto"/>
+      </w:pPr>
+    </w:p>
+    <w:p>
+      <w:pPr>
+        <w:spacing w:before="240" w:line="276" w:lineRule="auto"/>
+      </w:pPr>
+    </w:p>
+    <w:p>
+      <w:pPr>
+        <w:spacing w:before="240" w:line="276" w:lineRule="auto"/>
+      </w:pPr>
+    </w:p>
+    <w:p>
+      <w:pPr>
+        <w:spacing w:before="240" w:line="276" w:lineRule="auto"/>
+      </w:pPr>
+    </w:p>
+    <w:p>
+      <w:pPr>
+        <w:spacing w:before="240" w:line="276" w:lineRule="auto"/>
+      </w:pPr>
+    </w:p>
+    <w:p>
+      <w:pPr>
+        <w:spacing w:before="240" w:line="276" w:lineRule="auto"/>
+      </w:pPr>
+    </w:p>
+    <w:p>
+      <w:pPr>
+        <w:spacing w:before="240" w:line="276" w:lineRule="auto"/>
+      </w:pPr>
+    </w:p>
+    <w:p>
+      <w:pPr>
+        <w:pBdr>
+          <w:bottom w:val="single" w:sz="6" w:space="1" w:color="auto"/>
+        </w:pBdr>
+        <w:spacing w:before="240" w:line="276" w:lineRule="auto"/>
+      </w:pPr>
+    </w:p>
+    <w:p>
+      <w:pPr>
+        <w:spacing w:before="240" w:line="276" w:lineRule="auto"/>
+        <w:rPr>
+          <w:b/>
+          <w:bCs/>
+        </w:rPr>
+      </w:pPr>
+      <w:r>
+        <w:rPr>
+          <w:b/>
+          <w:bCs/>
+        </w:rPr>
+        <w:t>Erratum</w:t>
+      </w:r>
+      <w:r>
+        <w:rPr>
+          <w:b/>
+          <w:bCs/>
+        </w:rPr>
+        <w:t xml:space="preserve"> </w:t>
+      </w:r>
+    </w:p>
+    <w:p>
+      <w:pPr>
+        <w:spacing w:before="240" w:line="276" w:lineRule="auto"/>
+      </w:pPr>
+      <w:r>
+        <w:t xml:space="preserve">CIDR hasn’t been updated in 5 years, and you may run into some issues installing if you’re running a Windows. CIDR requires the </w:t>
+      </w:r>
+      <w:proofErr w:type="gramStart"/>
+      <w:r>
+        <w:t>32 bit</w:t>
+      </w:r>
+      <w:proofErr w:type="gramEnd"/>
+      <w:r>
+        <w:t xml:space="preserve"> version of intel’s </w:t>
+      </w:r>
+      <w:proofErr w:type="spellStart"/>
+      <w:r>
+        <w:t>tbb</w:t>
+      </w:r>
+      <w:proofErr w:type="spellEnd"/>
+      <w:r>
+        <w:t xml:space="preserve"> library. You can install this from </w:t>
+      </w:r>
+      <w:proofErr w:type="spellStart"/>
+      <w:r>
+        <w:t>Rtools</w:t>
+      </w:r>
+      <w:proofErr w:type="spellEnd"/>
+      <w:r>
+        <w:t xml:space="preserve">-bash with the following command: </w:t>
+      </w:r>
+      <w:proofErr w:type="spellStart"/>
+      <w:r>
+        <w:t>pacman</w:t>
+      </w:r>
+      <w:proofErr w:type="spellEnd"/>
+      <w:r>
+        <w:t xml:space="preserve"> -S mingw-w64-i686-intel-tbb</w:t>
+      </w:r>
+    </w:p>
+    <w:p>
+      <w:pPr>
+        <w:pStyle w:val="ListParagraph"/>
+        <w:spacing w:before="240" w:line="276" w:lineRule="auto"/>
+        <w:ind w:left="792"/>
+        <w:rPr>
+          <w:highlight w:val="yellow"/>
+        </w:rPr>
+      </w:pPr>
+    </w:p>
+    <w:p>
+      <w:pPr>
+        <w:pStyle w:val="ListParagraph"/>
+        <w:spacing w:line="276" w:lineRule="auto"/>
+        <w:ind w:left="1224"/>
+      </w:pPr>
+    </w:p>
+    <w:p>
+      <w:pPr>
+        <w:pStyle w:val="ListParagraph"/>
+        <w:spacing w:line="276" w:lineRule="auto"/>
+        <w:ind w:left="1224"/>
+      </w:pPr>
     </w:p>
     <w:p>
       <w:pPr>
@@ -1277,6 +3384,92 @@
     </w:lvl>
   </w:abstractNum>
   <w:abstractNum w:abstractNumId="1" w15:restartNumberingAfterBreak="0">
+    <w:nsid w:val="1E46135D"/>
+    <w:multiLevelType w:val="hybridMultilevel"/>
+    <w:tmpl w:val="052E03D6"/>
+    <w:lvl w:ilvl="0" w:tplc="0409000F">
+      <w:start w:val="1"/>
+      <w:numFmt w:val="decimal"/>
+      <w:lvlText w:val="%1."/>
+      <w:lvlJc w:val="left"/>
+      <w:pPr>
+        <w:ind w:left="720" w:hanging="360"/>
+      </w:pPr>
+    </w:lvl>
+    <w:lvl w:ilvl="1" w:tplc="04090019">
+      <w:start w:val="1"/>
+      <w:numFmt w:val="lowerLetter"/>
+      <w:lvlText w:val="%2."/>
+      <w:lvlJc w:val="left"/>
+      <w:pPr>
+        <w:ind w:left="1440" w:hanging="360"/>
+      </w:pPr>
+    </w:lvl>
+    <w:lvl w:ilvl="2" w:tplc="0409001B" w:tentative="1">
+      <w:start w:val="1"/>
+      <w:numFmt w:val="lowerRoman"/>
+      <w:lvlText w:val="%3."/>
+      <w:lvlJc w:val="right"/>
+      <w:pPr>
+        <w:ind w:left="2160" w:hanging="180"/>
+      </w:pPr>
+    </w:lvl>
+    <w:lvl w:ilvl="3" w:tplc="0409000F" w:tentative="1">
+      <w:start w:val="1"/>
+      <w:numFmt w:val="decimal"/>
+      <w:lvlText w:val="%4."/>
+      <w:lvlJc w:val="left"/>
+      <w:pPr>
+        <w:ind w:left="2880" w:hanging="360"/>
+      </w:pPr>
+    </w:lvl>
+    <w:lvl w:ilvl="4" w:tplc="04090019" w:tentative="1">
+      <w:start w:val="1"/>
+      <w:numFmt w:val="lowerLetter"/>
+      <w:lvlText w:val="%5."/>
+      <w:lvlJc w:val="left"/>
+      <w:pPr>
+        <w:ind w:left="3600" w:hanging="360"/>
+      </w:pPr>
+    </w:lvl>
+    <w:lvl w:ilvl="5" w:tplc="0409001B" w:tentative="1">
+      <w:start w:val="1"/>
+      <w:numFmt w:val="lowerRoman"/>
+      <w:lvlText w:val="%6."/>
+      <w:lvlJc w:val="right"/>
+      <w:pPr>
+        <w:ind w:left="4320" w:hanging="180"/>
+      </w:pPr>
+    </w:lvl>
+    <w:lvl w:ilvl="6" w:tplc="0409000F" w:tentative="1">
+      <w:start w:val="1"/>
+      <w:numFmt w:val="decimal"/>
+      <w:lvlText w:val="%7."/>
+      <w:lvlJc w:val="left"/>
+      <w:pPr>
+        <w:ind w:left="5040" w:hanging="360"/>
+      </w:pPr>
+    </w:lvl>
+    <w:lvl w:ilvl="7" w:tplc="04090019" w:tentative="1">
+      <w:start w:val="1"/>
+      <w:numFmt w:val="lowerLetter"/>
+      <w:lvlText w:val="%8."/>
+      <w:lvlJc w:val="left"/>
+      <w:pPr>
+        <w:ind w:left="5760" w:hanging="360"/>
+      </w:pPr>
+    </w:lvl>
+    <w:lvl w:ilvl="8" w:tplc="0409001B" w:tentative="1">
+      <w:start w:val="1"/>
+      <w:numFmt w:val="lowerRoman"/>
+      <w:lvlText w:val="%9."/>
+      <w:lvlJc w:val="right"/>
+      <w:pPr>
+        <w:ind w:left="6480" w:hanging="180"/>
+      </w:pPr>
+    </w:lvl>
+  </w:abstractNum>
+  <w:abstractNum w:abstractNumId="2" w15:restartNumberingAfterBreak="0">
     <w:nsid w:val="38305279"/>
     <w:multiLevelType w:val="multilevel"/>
     <w:tmpl w:val="0409001F"/>
@@ -1362,8 +3555,180 @@
       </w:pPr>
     </w:lvl>
   </w:abstractNum>
-  <w:abstractNum w:abstractNumId="2" w15:restartNumberingAfterBreak="0">
+  <w:abstractNum w:abstractNumId="3" w15:restartNumberingAfterBreak="0">
     <w:nsid w:val="485D5BE3"/>
+    <w:multiLevelType w:val="multilevel"/>
+    <w:tmpl w:val="0409001F"/>
+    <w:lvl w:ilvl="0">
+      <w:start w:val="1"/>
+      <w:numFmt w:val="decimal"/>
+      <w:lvlText w:val="%1."/>
+      <w:lvlJc w:val="left"/>
+      <w:pPr>
+        <w:ind w:left="360" w:hanging="360"/>
+      </w:pPr>
+    </w:lvl>
+    <w:lvl w:ilvl="1">
+      <w:start w:val="1"/>
+      <w:numFmt w:val="decimal"/>
+      <w:lvlText w:val="%1.%2."/>
+      <w:lvlJc w:val="left"/>
+      <w:pPr>
+        <w:ind w:left="792" w:hanging="432"/>
+      </w:pPr>
+    </w:lvl>
+    <w:lvl w:ilvl="2">
+      <w:start w:val="1"/>
+      <w:numFmt w:val="decimal"/>
+      <w:lvlText w:val="%1.%2.%3."/>
+      <w:lvlJc w:val="left"/>
+      <w:pPr>
+        <w:ind w:left="1224" w:hanging="504"/>
+      </w:pPr>
+    </w:lvl>
+    <w:lvl w:ilvl="3">
+      <w:start w:val="1"/>
+      <w:numFmt w:val="decimal"/>
+      <w:lvlText w:val="%1.%2.%3.%4."/>
+      <w:lvlJc w:val="left"/>
+      <w:pPr>
+        <w:ind w:left="1728" w:hanging="648"/>
+      </w:pPr>
+    </w:lvl>
+    <w:lvl w:ilvl="4">
+      <w:start w:val="1"/>
+      <w:numFmt w:val="decimal"/>
+      <w:lvlText w:val="%1.%2.%3.%4.%5."/>
+      <w:lvlJc w:val="left"/>
+      <w:pPr>
+        <w:ind w:left="2232" w:hanging="792"/>
+      </w:pPr>
+    </w:lvl>
+    <w:lvl w:ilvl="5">
+      <w:start w:val="1"/>
+      <w:numFmt w:val="decimal"/>
+      <w:lvlText w:val="%1.%2.%3.%4.%5.%6."/>
+      <w:lvlJc w:val="left"/>
+      <w:pPr>
+        <w:ind w:left="2736" w:hanging="936"/>
+      </w:pPr>
+    </w:lvl>
+    <w:lvl w:ilvl="6">
+      <w:start w:val="1"/>
+      <w:numFmt w:val="decimal"/>
+      <w:lvlText w:val="%1.%2.%3.%4.%5.%6.%7."/>
+      <w:lvlJc w:val="left"/>
+      <w:pPr>
+        <w:ind w:left="3240" w:hanging="1080"/>
+      </w:pPr>
+    </w:lvl>
+    <w:lvl w:ilvl="7">
+      <w:start w:val="1"/>
+      <w:numFmt w:val="decimal"/>
+      <w:lvlText w:val="%1.%2.%3.%4.%5.%6.%7.%8."/>
+      <w:lvlJc w:val="left"/>
+      <w:pPr>
+        <w:ind w:left="3744" w:hanging="1224"/>
+      </w:pPr>
+    </w:lvl>
+    <w:lvl w:ilvl="8">
+      <w:start w:val="1"/>
+      <w:numFmt w:val="decimal"/>
+      <w:lvlText w:val="%1.%2.%3.%4.%5.%6.%7.%8.%9."/>
+      <w:lvlJc w:val="left"/>
+      <w:pPr>
+        <w:ind w:left="4320" w:hanging="1440"/>
+      </w:pPr>
+    </w:lvl>
+  </w:abstractNum>
+  <w:abstractNum w:abstractNumId="4" w15:restartNumberingAfterBreak="0">
+    <w:nsid w:val="523911EE"/>
+    <w:multiLevelType w:val="hybridMultilevel"/>
+    <w:tmpl w:val="09B003C6"/>
+    <w:lvl w:ilvl="0" w:tplc="0409000F">
+      <w:start w:val="1"/>
+      <w:numFmt w:val="decimal"/>
+      <w:lvlText w:val="%1."/>
+      <w:lvlJc w:val="left"/>
+      <w:pPr>
+        <w:ind w:left="360" w:hanging="360"/>
+      </w:pPr>
+    </w:lvl>
+    <w:lvl w:ilvl="1" w:tplc="04090019">
+      <w:start w:val="1"/>
+      <w:numFmt w:val="lowerLetter"/>
+      <w:lvlText w:val="%2."/>
+      <w:lvlJc w:val="left"/>
+      <w:pPr>
+        <w:ind w:left="1080" w:hanging="360"/>
+      </w:pPr>
+    </w:lvl>
+    <w:lvl w:ilvl="2" w:tplc="0409001B" w:tentative="1">
+      <w:start w:val="1"/>
+      <w:numFmt w:val="lowerRoman"/>
+      <w:lvlText w:val="%3."/>
+      <w:lvlJc w:val="right"/>
+      <w:pPr>
+        <w:ind w:left="1800" w:hanging="180"/>
+      </w:pPr>
+    </w:lvl>
+    <w:lvl w:ilvl="3" w:tplc="0409000F" w:tentative="1">
+      <w:start w:val="1"/>
+      <w:numFmt w:val="decimal"/>
+      <w:lvlText w:val="%4."/>
+      <w:lvlJc w:val="left"/>
+      <w:pPr>
+        <w:ind w:left="2520" w:hanging="360"/>
+      </w:pPr>
+    </w:lvl>
+    <w:lvl w:ilvl="4" w:tplc="04090019" w:tentative="1">
+      <w:start w:val="1"/>
+      <w:numFmt w:val="lowerLetter"/>
+      <w:lvlText w:val="%5."/>
+      <w:lvlJc w:val="left"/>
+      <w:pPr>
+        <w:ind w:left="3240" w:hanging="360"/>
+      </w:pPr>
+    </w:lvl>
+    <w:lvl w:ilvl="5" w:tplc="0409001B" w:tentative="1">
+      <w:start w:val="1"/>
+      <w:numFmt w:val="lowerRoman"/>
+      <w:lvlText w:val="%6."/>
+      <w:lvlJc w:val="right"/>
+      <w:pPr>
+        <w:ind w:left="3960" w:hanging="180"/>
+      </w:pPr>
+    </w:lvl>
+    <w:lvl w:ilvl="6" w:tplc="0409000F" w:tentative="1">
+      <w:start w:val="1"/>
+      <w:numFmt w:val="decimal"/>
+      <w:lvlText w:val="%7."/>
+      <w:lvlJc w:val="left"/>
+      <w:pPr>
+        <w:ind w:left="4680" w:hanging="360"/>
+      </w:pPr>
+    </w:lvl>
+    <w:lvl w:ilvl="7" w:tplc="04090019" w:tentative="1">
+      <w:start w:val="1"/>
+      <w:numFmt w:val="lowerLetter"/>
+      <w:lvlText w:val="%8."/>
+      <w:lvlJc w:val="left"/>
+      <w:pPr>
+        <w:ind w:left="5400" w:hanging="360"/>
+      </w:pPr>
+    </w:lvl>
+    <w:lvl w:ilvl="8" w:tplc="0409001B" w:tentative="1">
+      <w:start w:val="1"/>
+      <w:numFmt w:val="lowerRoman"/>
+      <w:lvlText w:val="%9."/>
+      <w:lvlJc w:val="right"/>
+      <w:pPr>
+        <w:ind w:left="6120" w:hanging="180"/>
+      </w:pPr>
+    </w:lvl>
+  </w:abstractNum>
+  <w:abstractNum w:abstractNumId="5" w15:restartNumberingAfterBreak="0">
+    <w:nsid w:val="64CC25A5"/>
     <w:multiLevelType w:val="multilevel"/>
     <w:tmpl w:val="0409001F"/>
     <w:lvl w:ilvl="0">
@@ -1452,10 +3817,19 @@
     <w:abstractNumId w:val="0"/>
   </w:num>
   <w:num w:numId="2">
+    <w:abstractNumId w:val="2"/>
+  </w:num>
+  <w:num w:numId="3">
+    <w:abstractNumId w:val="3"/>
+  </w:num>
+  <w:num w:numId="4">
     <w:abstractNumId w:val="1"/>
   </w:num>
-  <w:num w:numId="3">
-    <w:abstractNumId w:val="2"/>
+  <w:num w:numId="5">
+    <w:abstractNumId w:val="4"/>
+  </w:num>
+  <w:num w:numId="6">
+    <w:abstractNumId w:val="5"/>
   </w:num>
 </w:numbering>
 </file>
@@ -1893,6 +4267,29 @@
       <w:contextualSpacing/>
     </w:pPr>
   </w:style>
+  <w:style w:type="character" w:styleId="Hyperlink">
+    <w:name w:val="Hyperlink"/>
+    <w:basedOn w:val="DefaultParagraphFont"/>
+    <w:uiPriority w:val="99"/>
+    <w:unhideWhenUsed/>
+    <w:rsid w:val="003764A5"/>
+    <w:rPr>
+      <w:color w:val="0563C1" w:themeColor="hyperlink"/>
+      <w:u w:val="single"/>
+    </w:rPr>
+  </w:style>
+  <w:style w:type="character" w:styleId="UnresolvedMention">
+    <w:name w:val="Unresolved Mention"/>
+    <w:basedOn w:val="DefaultParagraphFont"/>
+    <w:uiPriority w:val="99"/>
+    <w:semiHidden/>
+    <w:unhideWhenUsed/>
+    <w:rsid w:val="003764A5"/>
+    <w:rPr>
+      <w:color w:val="605E5C"/>
+      <w:shd w:val="clear" w:color="auto" w:fill="E1DFDD"/>
+    </w:rPr>
+  </w:style>
 </w:styles>
 </file>
 

</xml_diff>